<commit_message>
Added links to the deck
</commit_message>
<xml_diff>
--- a/DotNetConf2016/DockerE2E.docx
+++ b/DotNetConf2016/DockerE2E.docx
@@ -23,38 +23,23 @@
         <w:t>Steve Lasker</w:t>
       </w:r>
     </w:p>
-    <w:bookmarkStart w:id="0" w:name="_GoBack"/>
-    <w:bookmarkEnd w:id="0"/>
     <w:p>
-      <w:r>
-        <w:fldChar w:fldCharType="begin"/>
-      </w:r>
-      <w:r>
-        <w:instrText xml:space="preserve"> HYPERLINK "mailto:Steve.Lasker@Microsoft.com" </w:instrText>
-      </w:r>
-      <w:r>
-        <w:fldChar w:fldCharType="separate"/>
-      </w:r>
-      <w:r>
+      <w:hyperlink r:id="rId7" w:history="1">
+        <w:r>
+          <w:rPr>
+            <w:rStyle w:val="Hyperlink"/>
+          </w:rPr>
+          <w:t>Steve.Lasker@Microsoft.com</w:t>
+        </w:r>
+      </w:hyperlink>
+    </w:p>
+    <w:p>
+      <w:pPr>
         <w:rPr>
           <w:rStyle w:val="Hyperlink"/>
         </w:rPr>
-        <w:t>Steve.Lasker@Microsoft.com</w:t>
-      </w:r>
-      <w:r>
-        <w:rPr>
-          <w:rStyle w:val="Hyperlink"/>
-        </w:rPr>
-        <w:fldChar w:fldCharType="end"/>
-      </w:r>
-    </w:p>
-    <w:p>
-      <w:pPr>
-        <w:rPr>
-          <w:rStyle w:val="Hyperlink"/>
-        </w:rPr>
-      </w:pPr>
-      <w:hyperlink r:id="rId7" w:history="1">
+      </w:pPr>
+      <w:hyperlink r:id="rId8" w:history="1">
         <w:r>
           <w:rPr>
             <w:rStyle w:val="Hyperlink"/>
@@ -62,6 +47,35 @@
           <w:t>http://blogs.msdn.com/SteveLasker</w:t>
         </w:r>
       </w:hyperlink>
+    </w:p>
+    <w:p>
+      <w:pPr>
+        <w:pStyle w:val="Heading1"/>
+      </w:pPr>
+      <w:r>
+        <w:t>Deck</w:t>
+      </w:r>
+    </w:p>
+    <w:p>
+      <w:hyperlink r:id="rId9" w:history="1">
+        <w:r>
+          <w:rPr>
+            <w:rStyle w:val="Hyperlink"/>
+          </w:rPr>
+          <w:t>https://github.com/SteveLasker/Presentations/tree</w:t>
+        </w:r>
+        <w:bookmarkStart w:id="0" w:name="_GoBack"/>
+        <w:bookmarkEnd w:id="0"/>
+        <w:r>
+          <w:rPr>
+            <w:rStyle w:val="Hyperlink"/>
+          </w:rPr>
+          <w:t>/master/DotNetConf2016</w:t>
+        </w:r>
+      </w:hyperlink>
+      <w:r>
+        <w:t xml:space="preserve"> </w:t>
+      </w:r>
     </w:p>
     <w:p>
       <w:pPr>
@@ -338,7 +352,7 @@
       </w:r>
     </w:p>
     <w:p>
-      <w:hyperlink r:id="rId8" w:history="1">
+      <w:hyperlink r:id="rId10" w:history="1">
         <w:r>
           <w:rPr>
             <w:rStyle w:val="Hyperlink"/>
@@ -348,7 +362,7 @@
       </w:hyperlink>
     </w:p>
     <w:p>
-      <w:hyperlink r:id="rId9" w:history="1">
+      <w:hyperlink r:id="rId11" w:history="1">
         <w:r>
           <w:rPr>
             <w:rStyle w:val="Hyperlink"/>
@@ -358,7 +372,7 @@
       </w:hyperlink>
     </w:p>
     <w:p>
-      <w:hyperlink r:id="rId10" w:history="1">
+      <w:hyperlink r:id="rId12" w:history="1">
         <w:r>
           <w:rPr>
             <w:rStyle w:val="Hyperlink"/>
@@ -371,7 +385,7 @@
       </w:r>
     </w:p>
     <w:p>
-      <w:hyperlink r:id="rId11" w:history="1">
+      <w:hyperlink r:id="rId13" w:history="1">
         <w:r>
           <w:rPr>
             <w:rStyle w:val="Hyperlink"/>
@@ -388,7 +402,6 @@
         <w:pStyle w:val="Heading1"/>
       </w:pPr>
       <w:r>
-        <w:lastRenderedPageBreak/>
         <w:t xml:space="preserve">Docker </w:t>
       </w:r>
       <w:r>
@@ -1129,6 +1142,7 @@
           </w:p>
           <w:p>
             <w:r>
+              <w:lastRenderedPageBreak/>
               <w:t>Program.cs, well, that includes our program, which we can see is pretty basic</w:t>
             </w:r>
           </w:p>
@@ -1776,6 +1790,7 @@
               <w:rPr>
                 <w:b/>
               </w:rPr>
+              <w:lastRenderedPageBreak/>
               <w:t>Dotnet publish – c release -o app</w:t>
             </w:r>
           </w:p>
@@ -1839,7 +1854,6 @@
               <w:rPr>
                 <w:rFonts w:ascii="Consolas" w:hAnsi="Consolas" w:cs="Consolas"/>
               </w:rPr>
-              <w:lastRenderedPageBreak/>
               <w:t>Run it several times</w:t>
             </w:r>
           </w:p>
@@ -1893,7 +1907,6 @@
           </w:tcPr>
           <w:p>
             <w:r>
-              <w:lastRenderedPageBreak/>
               <w:t xml:space="preserve">Now, </w:t>
             </w:r>
             <w:r>
@@ -1905,7 +1918,6 @@
           </w:p>
           <w:p>
             <w:r>
-              <w:lastRenderedPageBreak/>
               <w:t>We’ll build and publish the app. Notice, publish will automatically do the build for us</w:t>
             </w:r>
           </w:p>
@@ -1929,7 +1941,6 @@
     </w:tbl>
     <w:p>
       <w:r>
-        <w:lastRenderedPageBreak/>
         <w:t xml:space="preserve">With that demo, we’ve seen the basic steps for building your app, placing it in a container and running that container. Notice how it just feels like running a process. It just so happens the process includes the entire execution environment. Imagine the possibilities. </w:t>
       </w:r>
     </w:p>
@@ -2285,7 +2296,7 @@
               </w:rPr>
               <w:t xml:space="preserve">Docker Compose </w:t>
             </w:r>
-            <w:hyperlink r:id="rId12" w:history="1">
+            <w:hyperlink r:id="rId14" w:history="1">
               <w:r>
                 <w:rPr>
                   <w:rStyle w:val="Hyperlink"/>
@@ -2335,6 +2346,7 @@
           </w:p>
           <w:p>
             <w:r>
+              <w:lastRenderedPageBreak/>
               <w:t xml:space="preserve">You’ve got a fix to make to a project. It’s just a </w:t>
             </w:r>
             <w:r>
@@ -2346,7 +2358,6 @@
           </w:p>
           <w:p>
             <w:r>
-              <w:lastRenderedPageBreak/>
               <w:t>How many other things do you have to setup, just to make that fix?</w:t>
             </w:r>
           </w:p>
@@ -2395,6 +2406,7 @@
               <w:ind w:left="360"/>
             </w:pPr>
             <w:r>
+              <w:lastRenderedPageBreak/>
               <w:t>Open docker-compose.yml</w:t>
             </w:r>
           </w:p>
@@ -2503,7 +2515,7 @@
               </w:rPr>
               <w:t xml:space="preserve">Browser: </w:t>
             </w:r>
-            <w:hyperlink r:id="rId13" w:history="1">
+            <w:hyperlink r:id="rId15" w:history="1">
               <w:r>
                 <w:rPr>
                   <w:rStyle w:val="Hyperlink"/>
@@ -2536,7 +2548,7 @@
               </w:rPr>
               <w:t xml:space="preserve">Browser: </w:t>
             </w:r>
-            <w:hyperlink r:id="rId14" w:history="1">
+            <w:hyperlink r:id="rId16" w:history="1">
               <w:r>
                 <w:rPr>
                   <w:rStyle w:val="Hyperlink"/>
@@ -2754,12 +2766,12 @@
           </w:p>
           <w:p>
             <w:r>
+              <w:lastRenderedPageBreak/>
               <w:t>The website runs on port 5000, exposes it, but it’s not actually addressable outside of the docker host. Notice no ports are listed</w:t>
             </w:r>
           </w:p>
           <w:p>
             <w:r>
-              <w:lastRenderedPageBreak/>
               <w:t xml:space="preserve">The redis cache is linked to the web project </w:t>
             </w:r>
           </w:p>
@@ -2775,6 +2787,7 @@
               <w:ind w:left="360"/>
             </w:pPr>
             <w:r>
+              <w:lastRenderedPageBreak/>
               <w:t>Highlight the load balancer</w:t>
             </w:r>
           </w:p>
@@ -2859,7 +2872,7 @@
             <w:r>
               <w:t xml:space="preserve">Browse to: </w:t>
             </w:r>
-            <w:hyperlink r:id="rId15" w:history="1">
+            <w:hyperlink r:id="rId17" w:history="1">
               <w:r>
                 <w:rPr>
                   <w:rStyle w:val="Hyperlink"/>
@@ -3136,12 +3149,12 @@
           </w:p>
           <w:p>
             <w:r>
+              <w:lastRenderedPageBreak/>
               <w:t xml:space="preserve">Notice the front end request port 80 to be mapped from the host into to the container. </w:t>
             </w:r>
           </w:p>
           <w:p>
             <w:r>
-              <w:lastRenderedPageBreak/>
               <w:t>However, the webapi image has no additional configuration. This says the webapi container will not be publically exposed to the internet, and only accessible within the default network.</w:t>
             </w:r>
           </w:p>
@@ -3214,7 +3227,7 @@
               </w:rPr>
               <w:t xml:space="preserve">Start </w:t>
             </w:r>
-            <w:hyperlink r:id="rId16" w:history="1">
+            <w:hyperlink r:id="rId18" w:history="1">
               <w:r>
                 <w:rPr>
                   <w:rStyle w:val="Hyperlink"/>
@@ -3233,7 +3246,7 @@
                 <w:b/>
               </w:rPr>
             </w:pPr>
-            <w:hyperlink r:id="rId17" w:history="1">
+            <w:hyperlink r:id="rId19" w:history="1">
               <w:r>
                 <w:rPr>
                   <w:rStyle w:val="Hyperlink"/>
@@ -3296,10 +3309,7 @@
           </w:tcPr>
           <w:p>
             <w:r>
-              <w:t>We can test</w:t>
-            </w:r>
-            <w:r>
-              <w:t xml:space="preserve"> the API directly, by instancing it directly;</w:t>
+              <w:t>We can test the API directly, by instancing it directly;</w:t>
             </w:r>
           </w:p>
           <w:p>
@@ -3345,7 +3355,7 @@
               </w:rPr>
               <w:t xml:space="preserve">Start </w:t>
             </w:r>
-            <w:hyperlink r:id="rId18" w:history="1">
+            <w:hyperlink r:id="rId20" w:history="1">
               <w:r>
                 <w:rPr>
                   <w:rStyle w:val="Hyperlink"/>
@@ -3398,7 +3408,7 @@
     </w:tbl>
     <w:p/>
     <w:sectPr>
-      <w:footerReference w:type="default" r:id="rId19"/>
+      <w:footerReference w:type="default" r:id="rId21"/>
       <w:pgSz w:w="12240" w:h="15840"/>
       <w:pgMar w:top="720" w:right="720" w:bottom="720" w:left="720" w:header="720" w:footer="720" w:gutter="0"/>
       <w:cols w:space="720"/>
@@ -3573,7 +3583,7 @@
         <w:sz w:val="20"/>
         <w:szCs w:val="20"/>
       </w:rPr>
-      <w:t>7</w:t>
+      <w:t>1</w:t>
     </w:r>
     <w:r>
       <w:rPr>
@@ -4872,6 +4882,7 @@
   <w:style w:type="character" w:default="1" w:styleId="DefaultParagraphFont">
     <w:name w:val="Default Paragraph Font"/>
     <w:uiPriority w:val="1"/>
+    <w:semiHidden/>
     <w:unhideWhenUsed/>
   </w:style>
   <w:style w:type="table" w:default="1" w:styleId="TableNormal">

</xml_diff>

<commit_message>
Updated Demo for Debugging ASP.NET in VS
</commit_message>
<xml_diff>
--- a/DotNetConf2016/DockerE2E.docx
+++ b/DotNetConf2016/DockerE2E.docx
@@ -10,12 +10,18 @@
         <w:t xml:space="preserve">Demo Script: </w:t>
       </w:r>
       <w:r>
-        <w:t>Docker – from the earth to the universe</w:t>
+        <w:t>Docker – local development, through deployment</w:t>
       </w:r>
     </w:p>
     <w:p>
       <w:r>
-        <w:t>A walkthrough to help developers learn the various docker primitives, and get the broader context, to scalling in container orchestration systems.</w:t>
+        <w:t xml:space="preserve">A walkthrough to help developers learn the various docker primitives, and get the broader context, to </w:t>
+      </w:r>
+      <w:r>
+        <w:t>scaling</w:t>
+      </w:r>
+      <w:r>
+        <w:t xml:space="preserve"> in container orchestration systems.</w:t>
       </w:r>
     </w:p>
     <w:p>
@@ -62,15 +68,7 @@
           <w:rPr>
             <w:rStyle w:val="Hyperlink"/>
           </w:rPr>
-          <w:t>https://github.com/SteveLasker/Presentations/tree</w:t>
-        </w:r>
-        <w:bookmarkStart w:id="0" w:name="_GoBack"/>
-        <w:bookmarkEnd w:id="0"/>
-        <w:r>
-          <w:rPr>
-            <w:rStyle w:val="Hyperlink"/>
-          </w:rPr>
-          <w:t>/master/DotNetConf2016</w:t>
+          <w:t>https://github.com/SteveLasker/Presentations/tree/master/DotNetConf2016</w:t>
         </w:r>
       </w:hyperlink>
       <w:r>
@@ -82,8 +80,13 @@
         <w:pStyle w:val="Heading1"/>
       </w:pPr>
       <w:r>
-        <w:t>Demo environment setup &amp; prereqs</w:t>
-      </w:r>
+        <w:t xml:space="preserve">Demo environment setup &amp; </w:t>
+      </w:r>
+      <w:proofErr w:type="spellStart"/>
+      <w:r>
+        <w:t>prereqs</w:t>
+      </w:r>
+      <w:proofErr w:type="spellEnd"/>
     </w:p>
     <w:p>
       <w:pPr>
@@ -117,16 +120,44 @@
           <w:sz w:val="22"/>
           <w:szCs w:val="22"/>
         </w:rPr>
-        <w:t>ubscription-id "[your_azure_sub_</w:t>
-      </w:r>
+        <w:t>ubscription-id "[</w:t>
+      </w:r>
+      <w:proofErr w:type="spellStart"/>
       <w:r>
         <w:rPr>
           <w:rFonts w:ascii="Calibri" w:hAnsi="Calibri"/>
           <w:sz w:val="22"/>
           <w:szCs w:val="22"/>
         </w:rPr>
-        <w:t>id]" --azure-open-port 80 mydockerhost</w:t>
-      </w:r>
+        <w:t>your_azure_sub_</w:t>
+      </w:r>
+      <w:r>
+        <w:rPr>
+          <w:rFonts w:ascii="Calibri" w:hAnsi="Calibri"/>
+          <w:sz w:val="22"/>
+          <w:szCs w:val="22"/>
+        </w:rPr>
+        <w:t>id</w:t>
+      </w:r>
+      <w:proofErr w:type="spellEnd"/>
+      <w:r>
+        <w:rPr>
+          <w:rFonts w:ascii="Calibri" w:hAnsi="Calibri"/>
+          <w:sz w:val="22"/>
+          <w:szCs w:val="22"/>
+        </w:rPr>
+        <w:t xml:space="preserve">]" --azure-open-port 80 </w:t>
+      </w:r>
+      <w:proofErr w:type="spellStart"/>
+      <w:r>
+        <w:rPr>
+          <w:rFonts w:ascii="Calibri" w:hAnsi="Calibri"/>
+          <w:sz w:val="22"/>
+          <w:szCs w:val="22"/>
+        </w:rPr>
+        <w:t>mydockerhost</w:t>
+      </w:r>
+      <w:proofErr w:type="spellEnd"/>
     </w:p>
     <w:p>
       <w:pPr>
@@ -138,8 +169,13 @@
     </w:p>
     <w:p>
       <w:r>
-        <w:t>If using VirtualBox</w:t>
-      </w:r>
+        <w:t xml:space="preserve">If using </w:t>
+      </w:r>
+      <w:proofErr w:type="spellStart"/>
+      <w:r>
+        <w:t>VirtualBox</w:t>
+      </w:r>
+      <w:proofErr w:type="spellEnd"/>
     </w:p>
     <w:p>
       <w:pPr>
@@ -183,7 +219,23 @@
           <w:rFonts w:ascii="Consolas" w:hAnsi="Consolas"/>
           <w:b/>
         </w:rPr>
-        <w:t>docker-machine env default | Invoke-Expression</w:t>
+        <w:t xml:space="preserve">docker-machine </w:t>
+      </w:r>
+      <w:proofErr w:type="spellStart"/>
+      <w:r>
+        <w:rPr>
+          <w:rFonts w:ascii="Consolas" w:hAnsi="Consolas"/>
+          <w:b/>
+        </w:rPr>
+        <w:t>env</w:t>
+      </w:r>
+      <w:proofErr w:type="spellEnd"/>
+      <w:r>
+        <w:rPr>
+          <w:rFonts w:ascii="Consolas" w:hAnsi="Consolas"/>
+          <w:b/>
+        </w:rPr>
+        <w:t xml:space="preserve"> default | Invoke-Expression</w:t>
       </w:r>
     </w:p>
     <w:p>
@@ -191,8 +243,13 @@
         <w:ind w:firstLine="720"/>
       </w:pPr>
       <w:r>
-        <w:t>If a network change has happened; moving from LAN to WiFi</w:t>
-      </w:r>
+        <w:t xml:space="preserve">If a network change has happened; moving from LAN to </w:t>
+      </w:r>
+      <w:proofErr w:type="spellStart"/>
+      <w:r>
+        <w:t>WiFi</w:t>
+      </w:r>
+      <w:proofErr w:type="spellEnd"/>
     </w:p>
     <w:p>
       <w:pPr>
@@ -211,34 +268,35 @@
     </w:p>
     <w:p>
       <w:pPr>
+        <w:pStyle w:val="Heading1"/>
+      </w:pPr>
+      <w:r>
+        <w:t>Demo Reset</w:t>
+      </w:r>
+    </w:p>
+    <w:p>
+      <w:pPr>
         <w:rPr>
           <w:rFonts w:ascii="Consolas" w:hAnsi="Consolas"/>
           <w:b/>
         </w:rPr>
       </w:pPr>
-    </w:p>
-    <w:p>
-      <w:pPr>
-        <w:pStyle w:val="Heading1"/>
-      </w:pPr>
-      <w:r>
-        <w:t>Demo Reset</w:t>
-      </w:r>
-    </w:p>
-    <w:p>
-      <w:pPr>
+      <w:r>
         <w:rPr>
           <w:rFonts w:ascii="Consolas" w:hAnsi="Consolas"/>
           <w:b/>
         </w:rPr>
-      </w:pPr>
+        <w:t xml:space="preserve">docker </w:t>
+      </w:r>
+      <w:proofErr w:type="spellStart"/>
       <w:r>
         <w:rPr>
           <w:rFonts w:ascii="Consolas" w:hAnsi="Consolas"/>
           <w:b/>
         </w:rPr>
-        <w:t>docker rm</w:t>
-      </w:r>
+        <w:t>rm</w:t>
+      </w:r>
+      <w:proofErr w:type="spellEnd"/>
       <w:r>
         <w:rPr>
           <w:rFonts w:ascii="Consolas" w:hAnsi="Consolas"/>
@@ -251,22 +309,54 @@
           <w:rFonts w:ascii="Consolas" w:hAnsi="Consolas"/>
           <w:b/>
         </w:rPr>
-        <w:t>$(docker ps -a -q)</w:t>
-      </w:r>
-    </w:p>
-    <w:p>
-      <w:pPr>
+        <w:t xml:space="preserve">$(docker </w:t>
+      </w:r>
+      <w:proofErr w:type="spellStart"/>
+      <w:r>
         <w:rPr>
           <w:rFonts w:ascii="Consolas" w:hAnsi="Consolas"/>
           <w:b/>
         </w:rPr>
-      </w:pPr>
+        <w:t>ps</w:t>
+      </w:r>
+      <w:proofErr w:type="spellEnd"/>
       <w:r>
         <w:rPr>
           <w:rFonts w:ascii="Consolas" w:hAnsi="Consolas"/>
           <w:b/>
         </w:rPr>
-        <w:t xml:space="preserve">docker rmi -f </w:t>
+        <w:t xml:space="preserve"> -a -q)</w:t>
+      </w:r>
+    </w:p>
+    <w:p>
+      <w:pPr>
+        <w:rPr>
+          <w:rFonts w:ascii="Consolas" w:hAnsi="Consolas"/>
+          <w:b/>
+        </w:rPr>
+      </w:pPr>
+      <w:r>
+        <w:rPr>
+          <w:rFonts w:ascii="Consolas" w:hAnsi="Consolas"/>
+          <w:b/>
+        </w:rPr>
+        <w:t xml:space="preserve">docker </w:t>
+      </w:r>
+      <w:proofErr w:type="spellStart"/>
+      <w:r>
+        <w:rPr>
+          <w:rFonts w:ascii="Consolas" w:hAnsi="Consolas"/>
+          <w:b/>
+        </w:rPr>
+        <w:t>rmi</w:t>
+      </w:r>
+      <w:proofErr w:type="spellEnd"/>
+      <w:r>
+        <w:rPr>
+          <w:rFonts w:ascii="Consolas" w:hAnsi="Consolas"/>
+          <w:b/>
+        </w:rPr>
+        <w:t xml:space="preserve"> -f </w:t>
       </w:r>
       <w:r>
         <w:rPr>
@@ -298,12 +388,21 @@
         </w:rPr>
         <w:t xml:space="preserve">docker pull </w:t>
       </w:r>
+      <w:proofErr w:type="spellStart"/>
       <w:r>
         <w:rPr>
           <w:rFonts w:ascii="Consolas" w:hAnsi="Consolas"/>
           <w:b/>
         </w:rPr>
-        <w:t>microsoft/dotnet:1.0.0-rc2-core</w:t>
+        <w:t>microsoft</w:t>
+      </w:r>
+      <w:proofErr w:type="spellEnd"/>
+      <w:r>
+        <w:rPr>
+          <w:rFonts w:ascii="Consolas" w:hAnsi="Consolas"/>
+          <w:b/>
+        </w:rPr>
+        <w:t>/dotnet:1.0.0-rc2-core</w:t>
       </w:r>
     </w:p>
     <w:p>
@@ -320,6 +419,7 @@
         </w:rPr>
         <w:t xml:space="preserve">docker pull </w:t>
       </w:r>
+      <w:proofErr w:type="spellStart"/>
       <w:r>
         <w:rPr>
           <w:rFonts w:ascii="Consolas" w:hAnsi="Consolas"/>
@@ -327,6 +427,7 @@
         </w:rPr>
         <w:t>redis</w:t>
       </w:r>
+      <w:proofErr w:type="spellEnd"/>
     </w:p>
     <w:p>
       <w:pPr>
@@ -340,8 +441,33 @@
           <w:rFonts w:ascii="Consolas" w:hAnsi="Consolas"/>
           <w:b/>
         </w:rPr>
-        <w:t>docker pull tutum/haproxy</w:t>
-      </w:r>
+        <w:t xml:space="preserve">docker pull </w:t>
+      </w:r>
+      <w:proofErr w:type="spellStart"/>
+      <w:r>
+        <w:rPr>
+          <w:rFonts w:ascii="Consolas" w:hAnsi="Consolas"/>
+          <w:b/>
+        </w:rPr>
+        <w:t>tutum</w:t>
+      </w:r>
+      <w:proofErr w:type="spellEnd"/>
+      <w:r>
+        <w:rPr>
+          <w:rFonts w:ascii="Consolas" w:hAnsi="Consolas"/>
+          <w:b/>
+        </w:rPr>
+        <w:t>/</w:t>
+      </w:r>
+      <w:proofErr w:type="spellStart"/>
+      <w:r>
+        <w:rPr>
+          <w:rFonts w:ascii="Consolas" w:hAnsi="Consolas"/>
+          <w:b/>
+        </w:rPr>
+        <w:t>haproxy</w:t>
+      </w:r>
+      <w:proofErr w:type="spellEnd"/>
     </w:p>
     <w:p>
       <w:pPr>
@@ -394,14 +520,36 @@
         </w:r>
       </w:hyperlink>
       <w:r>
-        <w:t xml:space="preserve"> - Scale demo, until we get the RedisCache update for .NET Core RC2 </w:t>
+        <w:t xml:space="preserve"> - Scale demo, until we get the </w:t>
+      </w:r>
+      <w:proofErr w:type="spellStart"/>
+      <w:r>
+        <w:t>RedisCache</w:t>
+      </w:r>
+      <w:proofErr w:type="spellEnd"/>
+      <w:r>
+        <w:t xml:space="preserve"> update for .NET Core RC2 </w:t>
       </w:r>
     </w:p>
     <w:p>
       <w:pPr>
+        <w:rPr>
+          <w:rFonts w:asciiTheme="majorHAnsi" w:eastAsiaTheme="majorEastAsia" w:hAnsiTheme="majorHAnsi" w:cstheme="majorBidi"/>
+          <w:color w:val="2E74B5" w:themeColor="accent1" w:themeShade="BF"/>
+          <w:sz w:val="32"/>
+          <w:szCs w:val="32"/>
+        </w:rPr>
+      </w:pPr>
+      <w:r>
+        <w:br w:type="page"/>
+      </w:r>
+    </w:p>
+    <w:p>
+      <w:pPr>
         <w:pStyle w:val="Heading1"/>
       </w:pPr>
       <w:r>
+        <w:lastRenderedPageBreak/>
         <w:t xml:space="preserve">Docker </w:t>
       </w:r>
       <w:r>
@@ -409,19 +557,6 @@
           <w:b/>
         </w:rPr>
         <w:t>build</w:t>
-      </w:r>
-    </w:p>
-    <w:p>
-      <w:pPr>
-        <w:rPr>
-          <w:b/>
-        </w:rPr>
-      </w:pPr>
-      <w:r>
-        <w:rPr>
-          <w:b/>
-        </w:rPr>
-        <w:t>Script</w:t>
       </w:r>
     </w:p>
     <w:tbl>
@@ -508,8 +643,17 @@
                 <w:rFonts w:ascii="Consolas" w:hAnsi="Consolas"/>
                 <w:b/>
               </w:rPr>
-              <w:t>Docker run busybox</w:t>
-            </w:r>
+              <w:t xml:space="preserve">Docker run </w:t>
+            </w:r>
+            <w:proofErr w:type="spellStart"/>
+            <w:r>
+              <w:rPr>
+                <w:rFonts w:ascii="Consolas" w:hAnsi="Consolas"/>
+                <w:b/>
+              </w:rPr>
+              <w:t>busybox</w:t>
+            </w:r>
+            <w:proofErr w:type="spellEnd"/>
           </w:p>
         </w:tc>
         <w:tc>
@@ -527,8 +671,13 @@
               <w:t xml:space="preserve">a </w:t>
             </w:r>
             <w:r>
-              <w:t>container, in this case one called busybox</w:t>
-            </w:r>
+              <w:t xml:space="preserve">container, in this case one called </w:t>
+            </w:r>
+            <w:proofErr w:type="spellStart"/>
+            <w:r>
+              <w:t>busybox</w:t>
+            </w:r>
+            <w:proofErr w:type="spellEnd"/>
           </w:p>
           <w:p>
             <w:r>
@@ -543,13 +692,24 @@
             <w:tcW w:w="4675" w:type="dxa"/>
           </w:tcPr>
           <w:p>
-            <w:r>
-              <w:rPr>
-                <w:rFonts w:ascii="Consolas" w:hAnsi="Consolas"/>
-                <w:b/>
-              </w:rPr>
-              <w:t>Docker run -it busybox</w:t>
-            </w:r>
+            <w:bookmarkStart w:id="0" w:name="_GoBack"/>
+            <w:bookmarkEnd w:id="0"/>
+            <w:r>
+              <w:rPr>
+                <w:rFonts w:ascii="Consolas" w:hAnsi="Consolas"/>
+                <w:b/>
+              </w:rPr>
+              <w:t xml:space="preserve">Docker run -it </w:t>
+            </w:r>
+            <w:proofErr w:type="spellStart"/>
+            <w:r>
+              <w:rPr>
+                <w:rFonts w:ascii="Consolas" w:hAnsi="Consolas"/>
+                <w:b/>
+              </w:rPr>
+              <w:t>busybox</w:t>
+            </w:r>
+            <w:proofErr w:type="spellEnd"/>
           </w:p>
         </w:tc>
         <w:tc>
@@ -558,7 +718,15 @@
           </w:tcPr>
           <w:p>
             <w:r>
-              <w:t>The busybox image gives us a basic embedded Linux instance. It supports basic shell commands, but to have it execute those commands we either need to tell it to run them when it starts up, which we’d like want to see, or we can run the container in interactive mode</w:t>
+              <w:t xml:space="preserve">The </w:t>
+            </w:r>
+            <w:proofErr w:type="spellStart"/>
+            <w:r>
+              <w:t>busybox</w:t>
+            </w:r>
+            <w:proofErr w:type="spellEnd"/>
+            <w:r>
+              <w:t xml:space="preserve"> image gives us a basic embedded Linux instance. It supports basic shell commands, but to have it execute those commands we either need to tell it to run them when it starts up, which we’d like want to see, or we can run the container in interactive mode</w:t>
             </w:r>
           </w:p>
         </w:tc>
@@ -584,7 +752,23 @@
           </w:tcPr>
           <w:p>
             <w:r>
-              <w:t>Using linux commands, lets do a few, like get a directory listing</w:t>
+              <w:t xml:space="preserve">Using </w:t>
+            </w:r>
+            <w:proofErr w:type="spellStart"/>
+            <w:r>
+              <w:t>linux</w:t>
+            </w:r>
+            <w:proofErr w:type="spellEnd"/>
+            <w:r>
+              <w:t xml:space="preserve"> commands, </w:t>
+            </w:r>
+            <w:proofErr w:type="spellStart"/>
+            <w:r>
+              <w:t>lets</w:t>
+            </w:r>
+            <w:proofErr w:type="spellEnd"/>
+            <w:r>
+              <w:t xml:space="preserve"> do a few, like get a directory listing</w:t>
             </w:r>
           </w:p>
         </w:tc>
@@ -606,22 +790,40 @@
                 <w:rFonts w:ascii="Consolas" w:hAnsi="Consolas"/>
                 <w:b/>
               </w:rPr>
-              <w:t>Cd usr</w:t>
-            </w:r>
-          </w:p>
-          <w:p>
-            <w:pPr>
-              <w:rPr>
-                <w:rFonts w:ascii="Consolas" w:hAnsi="Consolas"/>
-                <w:b/>
-              </w:rPr>
-            </w:pPr>
-            <w:r>
-              <w:rPr>
-                <w:rFonts w:ascii="Consolas" w:hAnsi="Consolas"/>
-                <w:b/>
-              </w:rPr>
-              <w:t>Mkdir temp</w:t>
+              <w:t xml:space="preserve">Cd </w:t>
+            </w:r>
+            <w:proofErr w:type="spellStart"/>
+            <w:r>
+              <w:rPr>
+                <w:rFonts w:ascii="Consolas" w:hAnsi="Consolas"/>
+                <w:b/>
+              </w:rPr>
+              <w:t>usr</w:t>
+            </w:r>
+            <w:proofErr w:type="spellEnd"/>
+          </w:p>
+          <w:p>
+            <w:pPr>
+              <w:rPr>
+                <w:rFonts w:ascii="Consolas" w:hAnsi="Consolas"/>
+                <w:b/>
+              </w:rPr>
+            </w:pPr>
+            <w:proofErr w:type="spellStart"/>
+            <w:r>
+              <w:rPr>
+                <w:rFonts w:ascii="Consolas" w:hAnsi="Consolas"/>
+                <w:b/>
+              </w:rPr>
+              <w:t>Mkdir</w:t>
+            </w:r>
+            <w:proofErr w:type="spellEnd"/>
+            <w:r>
+              <w:rPr>
+                <w:rFonts w:ascii="Consolas" w:hAnsi="Consolas"/>
+                <w:b/>
+              </w:rPr>
+              <w:t xml:space="preserve"> temp</w:t>
             </w:r>
           </w:p>
           <w:p>
@@ -699,12 +901,28 @@
               <w:t>Let’s</w:t>
             </w:r>
             <w:r>
-              <w:t xml:space="preserve"> switch to the usr directory, make a temp directory and create a few files and list them out</w:t>
-            </w:r>
-          </w:p>
-          <w:p>
-            <w:r>
-              <w:t>All of this is possible, because we’re executing commands in the container, using a ssh connection</w:t>
+              <w:t xml:space="preserve"> switch to the </w:t>
+            </w:r>
+            <w:proofErr w:type="spellStart"/>
+            <w:r>
+              <w:t>usr</w:t>
+            </w:r>
+            <w:proofErr w:type="spellEnd"/>
+            <w:r>
+              <w:t xml:space="preserve"> directory, make a temp directory and create a few files and list them out</w:t>
+            </w:r>
+          </w:p>
+          <w:p>
+            <w:r>
+              <w:t xml:space="preserve">All of this is possible, because we’re executing commands in the container, using a </w:t>
+            </w:r>
+            <w:proofErr w:type="spellStart"/>
+            <w:r>
+              <w:t>ssh</w:t>
+            </w:r>
+            <w:proofErr w:type="spellEnd"/>
+            <w:r>
+              <w:t xml:space="preserve"> connection</w:t>
             </w:r>
           </w:p>
           <w:p/>
@@ -747,8 +965,17 @@
                 <w:rFonts w:ascii="Consolas" w:hAnsi="Consolas"/>
                 <w:b/>
               </w:rPr>
-              <w:t>Docker ps</w:t>
-            </w:r>
+              <w:t xml:space="preserve">Docker </w:t>
+            </w:r>
+            <w:proofErr w:type="spellStart"/>
+            <w:r>
+              <w:rPr>
+                <w:rFonts w:ascii="Consolas" w:hAnsi="Consolas"/>
+                <w:b/>
+              </w:rPr>
+              <w:t>ps</w:t>
+            </w:r>
+            <w:proofErr w:type="spellEnd"/>
           </w:p>
         </w:tc>
         <w:tc>
@@ -773,7 +1000,23 @@
                 <w:rFonts w:ascii="Consolas" w:hAnsi="Consolas"/>
                 <w:b/>
               </w:rPr>
-              <w:t>Docker ps -a</w:t>
+              <w:t xml:space="preserve">Docker </w:t>
+            </w:r>
+            <w:proofErr w:type="spellStart"/>
+            <w:r>
+              <w:rPr>
+                <w:rFonts w:ascii="Consolas" w:hAnsi="Consolas"/>
+                <w:b/>
+              </w:rPr>
+              <w:t>ps</w:t>
+            </w:r>
+            <w:proofErr w:type="spellEnd"/>
+            <w:r>
+              <w:rPr>
+                <w:rFonts w:ascii="Consolas" w:hAnsi="Consolas"/>
+                <w:b/>
+              </w:rPr>
+              <w:t xml:space="preserve"> -a</w:t>
             </w:r>
           </w:p>
         </w:tc>
@@ -850,8 +1093,17 @@
                 <w:rFonts w:ascii="Consolas" w:hAnsi="Consolas"/>
                 <w:b/>
               </w:rPr>
-              <w:t>Docker search microsoft</w:t>
-            </w:r>
+              <w:t xml:space="preserve">Docker search </w:t>
+            </w:r>
+            <w:proofErr w:type="spellStart"/>
+            <w:r>
+              <w:rPr>
+                <w:rFonts w:ascii="Consolas" w:hAnsi="Consolas"/>
+                <w:b/>
+              </w:rPr>
+              <w:t>microsoft</w:t>
+            </w:r>
+            <w:proofErr w:type="spellEnd"/>
           </w:p>
         </w:tc>
         <w:tc>
@@ -881,8 +1133,25 @@
                 <w:rFonts w:ascii="Consolas" w:hAnsi="Consolas"/>
                 <w:b/>
               </w:rPr>
-              <w:t>Docker pull microsoft/</w:t>
-            </w:r>
+              <w:t xml:space="preserve">Docker pull </w:t>
+            </w:r>
+            <w:proofErr w:type="spellStart"/>
+            <w:r>
+              <w:rPr>
+                <w:rFonts w:ascii="Consolas" w:hAnsi="Consolas"/>
+                <w:b/>
+              </w:rPr>
+              <w:t>microsoft</w:t>
+            </w:r>
+            <w:proofErr w:type="spellEnd"/>
+            <w:r>
+              <w:rPr>
+                <w:rFonts w:ascii="Consolas" w:hAnsi="Consolas"/>
+                <w:b/>
+              </w:rPr>
+              <w:t>/</w:t>
+            </w:r>
+            <w:proofErr w:type="spellStart"/>
             <w:r>
               <w:rPr>
                 <w:rFonts w:ascii="Consolas" w:hAnsi="Consolas"/>
@@ -890,6 +1159,7 @@
               </w:rPr>
               <w:t>dotnet</w:t>
             </w:r>
+            <w:proofErr w:type="spellEnd"/>
           </w:p>
         </w:tc>
         <w:tc>
@@ -1055,12 +1325,14 @@
             <w:r>
               <w:br/>
             </w:r>
+            <w:proofErr w:type="gramStart"/>
             <w:r>
               <w:rPr>
                 <w:b/>
               </w:rPr>
               <w:t>Code .</w:t>
             </w:r>
+            <w:proofErr w:type="gramEnd"/>
           </w:p>
         </w:tc>
         <w:tc>
@@ -1108,11 +1380,19 @@
                 <w:b/>
               </w:rPr>
             </w:pPr>
-            <w:r>
-              <w:rPr>
-                <w:b/>
-              </w:rPr>
-              <w:t>Dotnet new</w:t>
+            <w:proofErr w:type="spellStart"/>
+            <w:r>
+              <w:rPr>
+                <w:b/>
+              </w:rPr>
+              <w:t>Dotnet</w:t>
+            </w:r>
+            <w:proofErr w:type="spellEnd"/>
+            <w:r>
+              <w:rPr>
+                <w:b/>
+              </w:rPr>
+              <w:t xml:space="preserve"> new</w:t>
             </w:r>
           </w:p>
         </w:tc>
@@ -1122,7 +1402,15 @@
           </w:tcPr>
           <w:p>
             <w:r>
-              <w:t>To prime things, we’ll use the dotnet CLI to create the most basic new app</w:t>
+              <w:t xml:space="preserve">To prime things, we’ll use the </w:t>
+            </w:r>
+            <w:proofErr w:type="spellStart"/>
+            <w:r>
+              <w:t>dotnet</w:t>
+            </w:r>
+            <w:proofErr w:type="spellEnd"/>
+            <w:r>
+              <w:t xml:space="preserve"> CLI to create the most basic new app</w:t>
             </w:r>
           </w:p>
           <w:p>
@@ -1131,19 +1419,42 @@
             </w:r>
           </w:p>
           <w:p>
-            <w:r>
-              <w:t>Program.cs and project.json</w:t>
-            </w:r>
-          </w:p>
-          <w:p>
-            <w:r>
-              <w:t>project.json includes our dependencies</w:t>
-            </w:r>
-          </w:p>
-          <w:p>
-            <w:r>
-              <w:lastRenderedPageBreak/>
-              <w:t>Program.cs, well, that includes our program, which we can see is pretty basic</w:t>
+            <w:proofErr w:type="spellStart"/>
+            <w:r>
+              <w:t>Program.cs</w:t>
+            </w:r>
+            <w:proofErr w:type="spellEnd"/>
+            <w:r>
+              <w:t xml:space="preserve"> and </w:t>
+            </w:r>
+            <w:proofErr w:type="spellStart"/>
+            <w:proofErr w:type="gramStart"/>
+            <w:r>
+              <w:t>project.json</w:t>
+            </w:r>
+            <w:proofErr w:type="spellEnd"/>
+            <w:proofErr w:type="gramEnd"/>
+          </w:p>
+          <w:p>
+            <w:proofErr w:type="spellStart"/>
+            <w:proofErr w:type="gramStart"/>
+            <w:r>
+              <w:t>project.json</w:t>
+            </w:r>
+            <w:proofErr w:type="spellEnd"/>
+            <w:proofErr w:type="gramEnd"/>
+            <w:r>
+              <w:t xml:space="preserve"> includes our dependencies</w:t>
+            </w:r>
+          </w:p>
+          <w:p>
+            <w:proofErr w:type="spellStart"/>
+            <w:r>
+              <w:t>Program.cs</w:t>
+            </w:r>
+            <w:proofErr w:type="spellEnd"/>
+            <w:r>
+              <w:t>, well, that includes our program, which we can see is pretty basic</w:t>
             </w:r>
           </w:p>
         </w:tc>
@@ -1171,7 +1482,6 @@
               <w:rPr>
                 <w:b/>
               </w:rPr>
-              <w:lastRenderedPageBreak/>
               <w:t xml:space="preserve">Create a new file: </w:t>
             </w:r>
             <w:r>
@@ -1238,21 +1548,38 @@
                 <w:rFonts w:ascii="Consolas" w:hAnsi="Consolas"/>
                 <w:b/>
               </w:rPr>
-              <w:t>FROM microsoft/dotnet:1.0.0-rc2-core</w:t>
-            </w:r>
-          </w:p>
-          <w:p>
-            <w:pPr>
-              <w:rPr>
-                <w:rFonts w:ascii="Consolas" w:hAnsi="Consolas"/>
-                <w:b/>
-              </w:rPr>
-            </w:pPr>
-            <w:r>
-              <w:rPr>
-                <w:rFonts w:ascii="Consolas" w:hAnsi="Consolas"/>
-                <w:b/>
-              </w:rPr>
+              <w:t xml:space="preserve">FROM </w:t>
+            </w:r>
+            <w:proofErr w:type="spellStart"/>
+            <w:r>
+              <w:rPr>
+                <w:rFonts w:ascii="Consolas" w:hAnsi="Consolas"/>
+                <w:b/>
+              </w:rPr>
+              <w:t>microsoft</w:t>
+            </w:r>
+            <w:proofErr w:type="spellEnd"/>
+            <w:r>
+              <w:rPr>
+                <w:rFonts w:ascii="Consolas" w:hAnsi="Consolas"/>
+                <w:b/>
+              </w:rPr>
+              <w:t>/dotnet:1.0.0-rc2-core</w:t>
+            </w:r>
+          </w:p>
+          <w:p>
+            <w:pPr>
+              <w:rPr>
+                <w:rFonts w:ascii="Consolas" w:hAnsi="Consolas"/>
+                <w:b/>
+              </w:rPr>
+            </w:pPr>
+            <w:r>
+              <w:rPr>
+                <w:rFonts w:ascii="Consolas" w:hAnsi="Consolas"/>
+                <w:b/>
+              </w:rPr>
+              <w:lastRenderedPageBreak/>
               <w:t>WORKDIR /app</w:t>
             </w:r>
           </w:p>
@@ -1285,7 +1612,23 @@
                 <w:rFonts w:ascii="Consolas" w:hAnsi="Consolas"/>
                 <w:b/>
               </w:rPr>
-              <w:t>ENTRYPOINT dotnet HelloWorld.dll</w:t>
+              <w:t xml:space="preserve">ENTRYPOINT </w:t>
+            </w:r>
+            <w:proofErr w:type="spellStart"/>
+            <w:r>
+              <w:rPr>
+                <w:rFonts w:ascii="Consolas" w:hAnsi="Consolas"/>
+                <w:b/>
+              </w:rPr>
+              <w:t>dotnet</w:t>
+            </w:r>
+            <w:proofErr w:type="spellEnd"/>
+            <w:r>
+              <w:rPr>
+                <w:rFonts w:ascii="Consolas" w:hAnsi="Consolas"/>
+                <w:b/>
+              </w:rPr>
+              <w:t xml:space="preserve"> HelloWorld.dll</w:t>
             </w:r>
           </w:p>
         </w:tc>
@@ -1295,11 +1638,13 @@
           </w:tcPr>
           <w:p>
             <w:r>
+              <w:lastRenderedPageBreak/>
               <w:t>Let’s look at our dockerfile here</w:t>
             </w:r>
           </w:p>
           <w:p>
             <w:r>
+              <w:lastRenderedPageBreak/>
               <w:t xml:space="preserve">We first have a </w:t>
             </w:r>
             <w:r>
@@ -1311,15 +1656,22 @@
             <w:r>
               <w:t xml:space="preserve"> statement which instructs Docker to start with a base image named </w:t>
             </w:r>
+            <w:proofErr w:type="spellStart"/>
             <w:r>
               <w:t>dotnet</w:t>
             </w:r>
+            <w:proofErr w:type="spellEnd"/>
             <w:r>
               <w:t xml:space="preserve">, with a tag (version) of </w:t>
             </w:r>
             <w:r>
-              <w:t>1.0.0-rc2 and we’re using the core version of DotNet</w:t>
-            </w:r>
+              <w:t xml:space="preserve">1.0.0-rc2 and we’re using the core version of </w:t>
+            </w:r>
+            <w:proofErr w:type="spellStart"/>
+            <w:r>
+              <w:t>DotNet</w:t>
+            </w:r>
+            <w:proofErr w:type="spellEnd"/>
           </w:p>
           <w:p>
             <w:r>
@@ -1328,7 +1680,23 @@
           </w:p>
           <w:p>
             <w:r>
-              <w:t>Lastly, we’ll simply tell dotnet to start our dll.</w:t>
+              <w:t xml:space="preserve">Lastly, we’ll simply tell </w:t>
+            </w:r>
+            <w:proofErr w:type="spellStart"/>
+            <w:r>
+              <w:t>dotnet</w:t>
+            </w:r>
+            <w:proofErr w:type="spellEnd"/>
+            <w:r>
+              <w:t xml:space="preserve"> to start our </w:t>
+            </w:r>
+            <w:proofErr w:type="spellStart"/>
+            <w:r>
+              <w:t>dll</w:t>
+            </w:r>
+            <w:proofErr w:type="spellEnd"/>
+            <w:r>
+              <w:t>.</w:t>
             </w:r>
           </w:p>
           <w:p>
@@ -1362,7 +1730,23 @@
           </w:p>
           <w:p>
             <w:r>
-              <w:t>What we really want is the compiled output of our dotnet app. This is the results of dotnet publish.</w:t>
+              <w:t xml:space="preserve">What we really want is the compiled output of our </w:t>
+            </w:r>
+            <w:proofErr w:type="spellStart"/>
+            <w:r>
+              <w:t>dotnet</w:t>
+            </w:r>
+            <w:proofErr w:type="spellEnd"/>
+            <w:r>
+              <w:t xml:space="preserve"> app. This is the results of </w:t>
+            </w:r>
+            <w:proofErr w:type="spellStart"/>
+            <w:r>
+              <w:t>dotnet</w:t>
+            </w:r>
+            <w:proofErr w:type="spellEnd"/>
+            <w:r>
+              <w:t xml:space="preserve"> publish.</w:t>
             </w:r>
           </w:p>
         </w:tc>
@@ -1378,24 +1762,40 @@
                 <w:b/>
               </w:rPr>
             </w:pPr>
-            <w:r>
-              <w:rPr>
-                <w:b/>
-              </w:rPr>
-              <w:t>Dotnet restore</w:t>
-            </w:r>
-          </w:p>
-          <w:p>
-            <w:pPr>
-              <w:rPr>
-                <w:b/>
-              </w:rPr>
-            </w:pPr>
-            <w:r>
-              <w:rPr>
-                <w:b/>
-              </w:rPr>
-              <w:t>Dotnet build</w:t>
+            <w:proofErr w:type="spellStart"/>
+            <w:r>
+              <w:rPr>
+                <w:b/>
+              </w:rPr>
+              <w:t>Dotnet</w:t>
+            </w:r>
+            <w:proofErr w:type="spellEnd"/>
+            <w:r>
+              <w:rPr>
+                <w:b/>
+              </w:rPr>
+              <w:t xml:space="preserve"> restore</w:t>
+            </w:r>
+          </w:p>
+          <w:p>
+            <w:pPr>
+              <w:rPr>
+                <w:b/>
+              </w:rPr>
+            </w:pPr>
+            <w:proofErr w:type="spellStart"/>
+            <w:r>
+              <w:rPr>
+                <w:b/>
+              </w:rPr>
+              <w:t>Dotnet</w:t>
+            </w:r>
+            <w:proofErr w:type="spellEnd"/>
+            <w:r>
+              <w:rPr>
+                <w:b/>
+              </w:rPr>
+              <w:t xml:space="preserve"> build</w:t>
             </w:r>
             <w:r>
               <w:rPr>
@@ -1410,11 +1810,19 @@
                 <w:b/>
               </w:rPr>
             </w:pPr>
-            <w:r>
-              <w:rPr>
-                <w:b/>
-              </w:rPr>
-              <w:t xml:space="preserve">Dotnet publish – </w:t>
+            <w:proofErr w:type="spellStart"/>
+            <w:r>
+              <w:rPr>
+                <w:b/>
+              </w:rPr>
+              <w:t>Dotnet</w:t>
+            </w:r>
+            <w:proofErr w:type="spellEnd"/>
+            <w:r>
+              <w:rPr>
+                <w:b/>
+              </w:rPr>
+              <w:t xml:space="preserve"> publish – </w:t>
             </w:r>
             <w:r>
               <w:rPr>
@@ -1469,6 +1877,8 @@
               </w:rPr>
               <w:t xml:space="preserve">Docker build –t </w:t>
             </w:r>
+            <w:proofErr w:type="spellStart"/>
+            <w:proofErr w:type="gramStart"/>
             <w:r>
               <w:rPr>
                 <w:rFonts w:ascii="Consolas" w:hAnsi="Consolas"/>
@@ -1476,6 +1886,7 @@
               </w:rPr>
               <w:t>helloworld</w:t>
             </w:r>
+            <w:proofErr w:type="spellEnd"/>
             <w:r>
               <w:rPr>
                 <w:rFonts w:ascii="Consolas" w:hAnsi="Consolas"/>
@@ -1483,6 +1894,7 @@
               </w:rPr>
               <w:t xml:space="preserve"> .</w:t>
             </w:r>
+            <w:proofErr w:type="gramEnd"/>
           </w:p>
           <w:p>
             <w:pPr>
@@ -1532,9 +1944,11 @@
             <w:r>
               <w:t xml:space="preserve">Docker build –t </w:t>
             </w:r>
+            <w:proofErr w:type="spellStart"/>
             <w:r>
               <w:t>helloworld</w:t>
             </w:r>
+            <w:proofErr w:type="spellEnd"/>
             <w:r>
               <w:t xml:space="preserve"> dockerfile</w:t>
             </w:r>
@@ -1572,8 +1986,17 @@
                 <w:rFonts w:ascii="Consolas" w:hAnsi="Consolas"/>
                 <w:b/>
               </w:rPr>
-              <w:t>Docker ps</w:t>
-            </w:r>
+              <w:t xml:space="preserve">Docker </w:t>
+            </w:r>
+            <w:proofErr w:type="spellStart"/>
+            <w:r>
+              <w:rPr>
+                <w:rFonts w:ascii="Consolas" w:hAnsi="Consolas"/>
+                <w:b/>
+              </w:rPr>
+              <w:t>ps</w:t>
+            </w:r>
+            <w:proofErr w:type="spellEnd"/>
           </w:p>
         </w:tc>
         <w:tc>
@@ -1613,6 +2036,7 @@
               </w:rPr>
               <w:t xml:space="preserve">Docker run </w:t>
             </w:r>
+            <w:proofErr w:type="spellStart"/>
             <w:r>
               <w:rPr>
                 <w:rFonts w:ascii="Consolas" w:hAnsi="Consolas"/>
@@ -1620,6 +2044,7 @@
               </w:rPr>
               <w:t>helloworld</w:t>
             </w:r>
+            <w:proofErr w:type="spellEnd"/>
           </w:p>
         </w:tc>
         <w:tc>
@@ -1682,7 +2107,23 @@
                 <w:rFonts w:ascii="Consolas" w:hAnsi="Consolas"/>
                 <w:b/>
               </w:rPr>
-              <w:t xml:space="preserve">for (int i = 0; i &lt; </w:t>
+              <w:t>for (</w:t>
+            </w:r>
+            <w:proofErr w:type="spellStart"/>
+            <w:r>
+              <w:rPr>
+                <w:rFonts w:ascii="Consolas" w:hAnsi="Consolas"/>
+                <w:b/>
+              </w:rPr>
+              <w:t>int</w:t>
+            </w:r>
+            <w:proofErr w:type="spellEnd"/>
+            <w:r>
+              <w:rPr>
+                <w:rFonts w:ascii="Consolas" w:hAnsi="Consolas"/>
+                <w:b/>
+              </w:rPr>
+              <w:t xml:space="preserve"> i = 0; i &lt; </w:t>
             </w:r>
             <w:r>
               <w:rPr>
@@ -1726,22 +2167,56 @@
                 <w:rFonts w:ascii="Consolas" w:hAnsi="Consolas"/>
                 <w:b/>
               </w:rPr>
-              <w:t xml:space="preserve">    System.Threading.Thread.Sleep(1000);</w:t>
-            </w:r>
-          </w:p>
-          <w:p>
-            <w:pPr>
-              <w:rPr>
-                <w:rFonts w:ascii="Consolas" w:hAnsi="Consolas"/>
-                <w:b/>
-              </w:rPr>
-            </w:pPr>
-            <w:r>
-              <w:rPr>
-                <w:rFonts w:ascii="Consolas" w:hAnsi="Consolas"/>
-                <w:b/>
-              </w:rPr>
-              <w:t xml:space="preserve">    Console.WriteLine("Hello World!");</w:t>
+              <w:t xml:space="preserve">    </w:t>
+            </w:r>
+            <w:proofErr w:type="spellStart"/>
+            <w:proofErr w:type="gramStart"/>
+            <w:r>
+              <w:rPr>
+                <w:rFonts w:ascii="Consolas" w:hAnsi="Consolas"/>
+                <w:b/>
+              </w:rPr>
+              <w:t>System.Threading.Thread.Sleep</w:t>
+            </w:r>
+            <w:proofErr w:type="spellEnd"/>
+            <w:proofErr w:type="gramEnd"/>
+            <w:r>
+              <w:rPr>
+                <w:rFonts w:ascii="Consolas" w:hAnsi="Consolas"/>
+                <w:b/>
+              </w:rPr>
+              <w:t>(1000);</w:t>
+            </w:r>
+          </w:p>
+          <w:p>
+            <w:pPr>
+              <w:rPr>
+                <w:rFonts w:ascii="Consolas" w:hAnsi="Consolas"/>
+                <w:b/>
+              </w:rPr>
+            </w:pPr>
+            <w:r>
+              <w:rPr>
+                <w:rFonts w:ascii="Consolas" w:hAnsi="Consolas"/>
+                <w:b/>
+              </w:rPr>
+              <w:t xml:space="preserve">    </w:t>
+            </w:r>
+            <w:proofErr w:type="spellStart"/>
+            <w:r>
+              <w:rPr>
+                <w:rFonts w:ascii="Consolas" w:hAnsi="Consolas"/>
+                <w:b/>
+              </w:rPr>
+              <w:t>Console.WriteLine</w:t>
+            </w:r>
+            <w:proofErr w:type="spellEnd"/>
+            <w:r>
+              <w:rPr>
+                <w:rFonts w:ascii="Consolas" w:hAnsi="Consolas"/>
+                <w:b/>
+              </w:rPr>
+              <w:t>("Hello World!");</w:t>
             </w:r>
           </w:p>
           <w:p>
@@ -1786,154 +2261,206 @@
                 <w:b/>
               </w:rPr>
             </w:pPr>
-            <w:r>
-              <w:rPr>
-                <w:b/>
-              </w:rPr>
+            <w:proofErr w:type="spellStart"/>
+            <w:r>
+              <w:rPr>
+                <w:b/>
+              </w:rPr>
+              <w:t>Dotnet</w:t>
+            </w:r>
+            <w:proofErr w:type="spellEnd"/>
+            <w:r>
+              <w:rPr>
+                <w:b/>
+              </w:rPr>
+              <w:t xml:space="preserve"> publish – c release -o app</w:t>
+            </w:r>
+          </w:p>
+          <w:p>
+            <w:pPr>
+              <w:rPr>
+                <w:rFonts w:ascii="Consolas" w:hAnsi="Consolas" w:cs="Consolas"/>
+              </w:rPr>
+            </w:pPr>
+            <w:r>
+              <w:rPr>
+                <w:rFonts w:ascii="Consolas" w:hAnsi="Consolas"/>
+                <w:b/>
+              </w:rPr>
+              <w:t xml:space="preserve">Docker build –t </w:t>
+            </w:r>
+            <w:proofErr w:type="spellStart"/>
+            <w:proofErr w:type="gramStart"/>
+            <w:r>
+              <w:rPr>
+                <w:rFonts w:ascii="Consolas" w:hAnsi="Consolas"/>
+                <w:b/>
+              </w:rPr>
+              <w:t>helloworld:loop</w:t>
+            </w:r>
+            <w:proofErr w:type="spellEnd"/>
+            <w:proofErr w:type="gramEnd"/>
+            <w:r>
+              <w:rPr>
+                <w:rFonts w:ascii="Consolas" w:hAnsi="Consolas"/>
+                <w:b/>
+              </w:rPr>
+              <w:t xml:space="preserve"> .</w:t>
+            </w:r>
+          </w:p>
+          <w:p>
+            <w:pPr>
+              <w:rPr>
+                <w:rFonts w:ascii="Consolas" w:hAnsi="Consolas"/>
+                <w:b/>
+              </w:rPr>
+            </w:pPr>
+            <w:r>
+              <w:rPr>
+                <w:rFonts w:ascii="Consolas" w:hAnsi="Consolas"/>
+                <w:b/>
+              </w:rPr>
+              <w:t xml:space="preserve">Docker run </w:t>
+            </w:r>
+            <w:proofErr w:type="spellStart"/>
+            <w:proofErr w:type="gramStart"/>
+            <w:r>
+              <w:rPr>
+                <w:rFonts w:ascii="Consolas" w:hAnsi="Consolas"/>
+                <w:b/>
+              </w:rPr>
+              <w:t>helloworld:loop</w:t>
+            </w:r>
+            <w:proofErr w:type="spellEnd"/>
+            <w:proofErr w:type="gramEnd"/>
+          </w:p>
+          <w:p>
+            <w:pPr>
+              <w:rPr>
+                <w:rFonts w:ascii="Consolas" w:hAnsi="Consolas" w:cs="Consolas"/>
+              </w:rPr>
+            </w:pPr>
+            <w:r>
+              <w:rPr>
+                <w:rFonts w:ascii="Consolas" w:hAnsi="Consolas" w:cs="Consolas"/>
+              </w:rPr>
+              <w:t>Run it several times</w:t>
+            </w:r>
+          </w:p>
+          <w:p>
+            <w:pPr>
+              <w:rPr>
+                <w:rFonts w:ascii="Consolas" w:hAnsi="Consolas"/>
+                <w:b/>
+              </w:rPr>
+            </w:pPr>
+            <w:r>
+              <w:rPr>
+                <w:rFonts w:ascii="Consolas" w:hAnsi="Consolas"/>
+                <w:b/>
+              </w:rPr>
+              <w:t xml:space="preserve">Docker run </w:t>
+            </w:r>
+            <w:r>
+              <w:rPr>
+                <w:rFonts w:ascii="Consolas" w:hAnsi="Consolas"/>
+                <w:b/>
+              </w:rPr>
+              <w:t xml:space="preserve">-d </w:t>
+            </w:r>
+            <w:proofErr w:type="spellStart"/>
+            <w:proofErr w:type="gramStart"/>
+            <w:r>
+              <w:rPr>
+                <w:rFonts w:ascii="Consolas" w:hAnsi="Consolas"/>
+                <w:b/>
+              </w:rPr>
+              <w:t>helloworld:loop</w:t>
+            </w:r>
+            <w:proofErr w:type="spellEnd"/>
+            <w:proofErr w:type="gramEnd"/>
+          </w:p>
+          <w:p>
+            <w:pPr>
+              <w:rPr>
+                <w:rFonts w:ascii="Consolas" w:hAnsi="Consolas" w:cs="Consolas"/>
+              </w:rPr>
+            </w:pPr>
+            <w:r>
+              <w:rPr>
+                <w:rFonts w:ascii="Consolas" w:hAnsi="Consolas"/>
+                <w:b/>
+              </w:rPr>
+              <w:t>Docker</w:t>
+            </w:r>
+            <w:r>
+              <w:rPr>
+                <w:rFonts w:ascii="Consolas" w:hAnsi="Consolas"/>
+                <w:b/>
+              </w:rPr>
+              <w:t xml:space="preserve"> </w:t>
+            </w:r>
+            <w:proofErr w:type="spellStart"/>
+            <w:r>
+              <w:rPr>
+                <w:rFonts w:ascii="Consolas" w:hAnsi="Consolas"/>
+                <w:b/>
+              </w:rPr>
+              <w:t>ps</w:t>
+            </w:r>
+            <w:proofErr w:type="spellEnd"/>
+          </w:p>
+        </w:tc>
+        <w:tc>
+          <w:tcPr>
+            <w:tcW w:w="5614" w:type="dxa"/>
+          </w:tcPr>
+          <w:p>
+            <w:r>
+              <w:t xml:space="preserve">Now, </w:t>
+            </w:r>
+            <w:r>
+              <w:t xml:space="preserve">I’ll </w:t>
+            </w:r>
+            <w:r>
+              <w:t>do a little teaser here and start to show the beauty of containers, and how easily we can spin up multiples</w:t>
+            </w:r>
+          </w:p>
+          <w:p>
+            <w:r>
+              <w:t>We’ll build and publish the app. Notice, publish will automatically do the build for us</w:t>
+            </w:r>
+          </w:p>
+          <w:p>
+            <w:r>
+              <w:t>We’ll do a docker build, this time we’ll tag it with loop as our image name</w:t>
+            </w:r>
+          </w:p>
+          <w:p>
+            <w:r>
               <w:lastRenderedPageBreak/>
-              <w:t>Dotnet publish – c release -o app</w:t>
-            </w:r>
-          </w:p>
-          <w:p>
-            <w:pPr>
-              <w:rPr>
-                <w:rFonts w:ascii="Consolas" w:hAnsi="Consolas" w:cs="Consolas"/>
-              </w:rPr>
-            </w:pPr>
-            <w:r>
-              <w:rPr>
-                <w:rFonts w:ascii="Consolas" w:hAnsi="Consolas"/>
-                <w:b/>
-              </w:rPr>
-              <w:t xml:space="preserve">Docker build –t </w:t>
-            </w:r>
-            <w:r>
-              <w:rPr>
-                <w:rFonts w:ascii="Consolas" w:hAnsi="Consolas"/>
-                <w:b/>
-              </w:rPr>
-              <w:t>helloworld:loop</w:t>
-            </w:r>
-            <w:r>
-              <w:rPr>
-                <w:rFonts w:ascii="Consolas" w:hAnsi="Consolas"/>
-                <w:b/>
-              </w:rPr>
-              <w:t xml:space="preserve"> .</w:t>
-            </w:r>
-          </w:p>
-          <w:p>
-            <w:pPr>
-              <w:rPr>
-                <w:rFonts w:ascii="Consolas" w:hAnsi="Consolas"/>
-                <w:b/>
-              </w:rPr>
-            </w:pPr>
-            <w:r>
-              <w:rPr>
-                <w:rFonts w:ascii="Consolas" w:hAnsi="Consolas"/>
-                <w:b/>
-              </w:rPr>
-              <w:t xml:space="preserve">Docker run </w:t>
-            </w:r>
-            <w:r>
-              <w:rPr>
-                <w:rFonts w:ascii="Consolas" w:hAnsi="Consolas"/>
-                <w:b/>
-              </w:rPr>
-              <w:t>helloworld:loop</w:t>
-            </w:r>
-          </w:p>
-          <w:p>
-            <w:pPr>
-              <w:rPr>
-                <w:rFonts w:ascii="Consolas" w:hAnsi="Consolas" w:cs="Consolas"/>
-              </w:rPr>
-            </w:pPr>
-            <w:r>
-              <w:rPr>
-                <w:rFonts w:ascii="Consolas" w:hAnsi="Consolas" w:cs="Consolas"/>
-              </w:rPr>
-              <w:t>Run it several times</w:t>
-            </w:r>
-          </w:p>
-          <w:p>
-            <w:pPr>
-              <w:rPr>
-                <w:rFonts w:ascii="Consolas" w:hAnsi="Consolas"/>
-                <w:b/>
-              </w:rPr>
-            </w:pPr>
-            <w:r>
-              <w:rPr>
-                <w:rFonts w:ascii="Consolas" w:hAnsi="Consolas"/>
-                <w:b/>
-              </w:rPr>
-              <w:t xml:space="preserve">Docker run </w:t>
-            </w:r>
-            <w:r>
-              <w:rPr>
-                <w:rFonts w:ascii="Consolas" w:hAnsi="Consolas"/>
-                <w:b/>
-              </w:rPr>
-              <w:t>-d helloworld:loop</w:t>
-            </w:r>
-          </w:p>
-          <w:p>
-            <w:pPr>
-              <w:rPr>
-                <w:rFonts w:ascii="Consolas" w:hAnsi="Consolas" w:cs="Consolas"/>
-              </w:rPr>
-            </w:pPr>
-            <w:r>
-              <w:rPr>
-                <w:rFonts w:ascii="Consolas" w:hAnsi="Consolas"/>
-                <w:b/>
-              </w:rPr>
-              <w:t>Docker</w:t>
-            </w:r>
-            <w:r>
-              <w:rPr>
-                <w:rFonts w:ascii="Consolas" w:hAnsi="Consolas"/>
-                <w:b/>
-              </w:rPr>
-              <w:t xml:space="preserve"> ps</w:t>
-            </w:r>
-          </w:p>
-        </w:tc>
-        <w:tc>
-          <w:tcPr>
-            <w:tcW w:w="5614" w:type="dxa"/>
-          </w:tcPr>
-          <w:p>
-            <w:r>
-              <w:t xml:space="preserve">Now, </w:t>
-            </w:r>
-            <w:r>
-              <w:t xml:space="preserve">I’ll </w:t>
-            </w:r>
-            <w:r>
-              <w:t>do a little teaser here and start to show the beauty of containers, and how easily we can spin up multiples</w:t>
-            </w:r>
-          </w:p>
-          <w:p>
-            <w:r>
-              <w:t>We’ll build and publish the app. Notice, publish will automatically do the build for us</w:t>
-            </w:r>
-          </w:p>
-          <w:p>
-            <w:r>
-              <w:t>We’ll do a docker build, this time we’ll tag it with loop as our image name</w:t>
-            </w:r>
-          </w:p>
-          <w:p>
-            <w:r>
-              <w:t>Lastly, we’ll run the image, with our loop tag. But, notice I needed to pass the -d parameter, to detach. We can’t run multiples if our powershell session is attached to the docker process</w:t>
-            </w:r>
-          </w:p>
-          <w:p>
-            <w:r>
-              <w:t>Once we’ve spun up several containers, we’ll do a docker ps to see what’s running</w:t>
+              <w:t xml:space="preserve">Lastly, we’ll run the image, with our loop tag. But, notice I needed to pass the -d parameter, to detach. We can’t run multiples if our </w:t>
+            </w:r>
+            <w:proofErr w:type="spellStart"/>
+            <w:r>
+              <w:t>powershell</w:t>
+            </w:r>
+            <w:proofErr w:type="spellEnd"/>
+            <w:r>
+              <w:t xml:space="preserve"> session is attached to the docker process</w:t>
+            </w:r>
+          </w:p>
+          <w:p>
+            <w:r>
+              <w:t xml:space="preserve">Once we’ve spun up several containers, we’ll do a docker </w:t>
+            </w:r>
+            <w:proofErr w:type="spellStart"/>
+            <w:r>
+              <w:t>ps</w:t>
+            </w:r>
+            <w:proofErr w:type="spellEnd"/>
+            <w:r>
+              <w:t xml:space="preserve"> to see what’s running</w:t>
             </w:r>
           </w:p>
         </w:tc>
@@ -1941,6 +2468,7 @@
     </w:tbl>
     <w:p>
       <w:r>
+        <w:lastRenderedPageBreak/>
         <w:t xml:space="preserve">With that demo, we’ve seen the basic steps for building your app, placing it in a container and running that container. Notice how it just feels like running a process. It just so happens the process includes the entire execution environment. Imagine the possibilities. </w:t>
       </w:r>
     </w:p>
@@ -2070,15 +2598,33 @@
                 <w:rFonts w:ascii="Consolas" w:hAnsi="Consolas"/>
                 <w:b/>
               </w:rPr>
-              <w:t>/SteveLas</w:t>
-            </w:r>
-            <w:r>
-              <w:rPr>
-                <w:rFonts w:ascii="Consolas" w:hAnsi="Consolas"/>
-                <w:b/>
-              </w:rPr>
-              <w:t>:/wormhole busybox</w:t>
-            </w:r>
+              <w:t>/</w:t>
+            </w:r>
+            <w:proofErr w:type="spellStart"/>
+            <w:r>
+              <w:rPr>
+                <w:rFonts w:ascii="Consolas" w:hAnsi="Consolas"/>
+                <w:b/>
+              </w:rPr>
+              <w:t>SteveLas</w:t>
+            </w:r>
+            <w:proofErr w:type="spellEnd"/>
+            <w:r>
+              <w:rPr>
+                <w:rFonts w:ascii="Consolas" w:hAnsi="Consolas"/>
+                <w:b/>
+              </w:rPr>
+              <w:t xml:space="preserve">:/wormhole </w:t>
+            </w:r>
+            <w:proofErr w:type="spellStart"/>
+            <w:r>
+              <w:rPr>
+                <w:rFonts w:ascii="Consolas" w:hAnsi="Consolas"/>
+                <w:b/>
+              </w:rPr>
+              <w:t>busybox</w:t>
+            </w:r>
+            <w:proofErr w:type="spellEnd"/>
           </w:p>
         </w:tc>
         <w:tc>
@@ -2246,8 +2792,6 @@
         </w:tc>
       </w:tr>
     </w:tbl>
-    <w:p/>
-    <w:p/>
     <w:p>
       <w:pPr>
         <w:pStyle w:val="Heading1"/>
@@ -2297,6 +2841,7 @@
               <w:t xml:space="preserve">Docker Compose </w:t>
             </w:r>
             <w:hyperlink r:id="rId14" w:history="1">
+              <w:proofErr w:type="spellStart"/>
               <w:r>
                 <w:rPr>
                   <w:rStyle w:val="Hyperlink"/>
@@ -2305,6 +2850,7 @@
                 </w:rPr>
                 <w:t>MultiService</w:t>
               </w:r>
+              <w:proofErr w:type="spellEnd"/>
             </w:hyperlink>
           </w:p>
         </w:tc>
@@ -2326,6 +2872,7 @@
             <w:pPr>
               <w:ind w:left="360"/>
             </w:pPr>
+            <w:proofErr w:type="gramStart"/>
             <w:r>
               <w:rPr>
                 <w:rFonts w:ascii="Consolas" w:hAnsi="Consolas"/>
@@ -2333,6 +2880,7 @@
               </w:rPr>
               <w:t>Code .</w:t>
             </w:r>
+            <w:proofErr w:type="gramEnd"/>
           </w:p>
         </w:tc>
         <w:tc>
@@ -2346,42 +2894,63 @@
           </w:p>
           <w:p>
             <w:r>
+              <w:t xml:space="preserve">You’ve got a fix to make to a project. It’s just a </w:t>
+            </w:r>
+            <w:r>
+              <w:t>one-line</w:t>
+            </w:r>
+            <w:r>
+              <w:t xml:space="preserve"> fix, but is that the hard part?</w:t>
+            </w:r>
+          </w:p>
+          <w:p>
+            <w:r>
+              <w:t>How many other things do you have to setup, just to make that fix?</w:t>
+            </w:r>
+          </w:p>
+          <w:p>
+            <w:r>
+              <w:t>You need the project itself. You likely need a database, or a cache, a WebAPI. Now you have to get all those checked out, compiled, running. Do you have all the pieces to make them work?</w:t>
+            </w:r>
+          </w:p>
+          <w:p>
+            <w:r>
+              <w:t xml:space="preserve">With Containers, we can spin up that environment quickly. Not just the </w:t>
+            </w:r>
+            <w:proofErr w:type="spellStart"/>
+            <w:r>
+              <w:t>sourcecode</w:t>
+            </w:r>
+            <w:proofErr w:type="spellEnd"/>
+            <w:r>
+              <w:t>, but the running environment.</w:t>
+            </w:r>
+          </w:p>
+          <w:p>
+            <w:r>
               <w:lastRenderedPageBreak/>
-              <w:t xml:space="preserve">You’ve got a fix to make to a project. It’s just a </w:t>
-            </w:r>
-            <w:r>
-              <w:t>one-line</w:t>
-            </w:r>
-            <w:r>
-              <w:t xml:space="preserve"> fix, but is that the hard part?</w:t>
-            </w:r>
-          </w:p>
-          <w:p>
-            <w:r>
-              <w:t>How many other things do you have to setup, just to make that fix?</w:t>
-            </w:r>
-          </w:p>
-          <w:p>
-            <w:r>
-              <w:t>You need the project itself. You likely need a database, or a cache, a WebAPI. Now you have to get all those checked out, compiled, running. Do you have all the pieces to make them work?</w:t>
-            </w:r>
-          </w:p>
-          <w:p>
-            <w:r>
-              <w:t>With Containers, we can spin up that environment quickly. Not just the sourcecode, but the running environment.</w:t>
-            </w:r>
-          </w:p>
-          <w:p>
-            <w:r>
               <w:t>Let’s</w:t>
             </w:r>
             <w:r>
-              <w:t xml:space="preserve"> say we need to make a change to a Wordpress codebase</w:t>
-            </w:r>
-          </w:p>
-          <w:p>
-            <w:r>
-              <w:t>Wordpress depends on MySQL</w:t>
+              <w:t xml:space="preserve"> say we need to make a change to a </w:t>
+            </w:r>
+            <w:proofErr w:type="spellStart"/>
+            <w:r>
+              <w:t>Wordpress</w:t>
+            </w:r>
+            <w:proofErr w:type="spellEnd"/>
+            <w:r>
+              <w:t xml:space="preserve"> codebase</w:t>
+            </w:r>
+          </w:p>
+          <w:p>
+            <w:proofErr w:type="spellStart"/>
+            <w:r>
+              <w:t>Wordpress</w:t>
+            </w:r>
+            <w:proofErr w:type="spellEnd"/>
+            <w:r>
+              <w:t xml:space="preserve"> depends on MySQL</w:t>
             </w:r>
           </w:p>
           <w:p>
@@ -2407,8 +2976,13 @@
             </w:pPr>
             <w:r>
               <w:lastRenderedPageBreak/>
-              <w:t>Open docker-compose.yml</w:t>
-            </w:r>
+              <w:t>Open docker-</w:t>
+            </w:r>
+            <w:proofErr w:type="spellStart"/>
+            <w:r>
+              <w:t>compose.yml</w:t>
+            </w:r>
+            <w:proofErr w:type="spellEnd"/>
           </w:p>
         </w:tc>
         <w:tc>
@@ -2438,7 +3012,15 @@
           </w:p>
           <w:p>
             <w:r>
-              <w:t>But, the number of spaces are important, and don’t use tabs. Apparently the yaml specification folks had tab issues, so they’re not allowed</w:t>
+              <w:t xml:space="preserve">But, the number of spaces are important, and don’t use tabs. Apparently the </w:t>
+            </w:r>
+            <w:proofErr w:type="spellStart"/>
+            <w:r>
+              <w:t>yaml</w:t>
+            </w:r>
+            <w:proofErr w:type="spellEnd"/>
+            <w:r>
+              <w:t xml:space="preserve"> specification folks had tab issues, so they’re not allowed</w:t>
             </w:r>
           </w:p>
         </w:tc>
@@ -2469,8 +3051,15 @@
             <w:tcW w:w="6030" w:type="dxa"/>
           </w:tcPr>
           <w:p>
-            <w:r>
-              <w:t>Lets see this in action</w:t>
+            <w:proofErr w:type="spellStart"/>
+            <w:proofErr w:type="gramStart"/>
+            <w:r>
+              <w:t>Lets</w:t>
+            </w:r>
+            <w:proofErr w:type="spellEnd"/>
+            <w:proofErr w:type="gramEnd"/>
+            <w:r>
+              <w:t xml:space="preserve"> see this in action</w:t>
             </w:r>
           </w:p>
           <w:p>
@@ -2480,12 +3069,28 @@
           </w:p>
           <w:p>
             <w:r>
-              <w:t xml:space="preserve">Since we didn’t pass it a filename with -f, it assumes a file of docker-compose.yml is present in the current working directory. </w:t>
-            </w:r>
-          </w:p>
-          <w:p>
-            <w:r>
-              <w:t>We’ll pass -d to detach the commandline so we can let the containers run and execute more commands</w:t>
+              <w:t>Since we didn’t pass it a filename with -f, it assumes a file of docker-</w:t>
+            </w:r>
+            <w:proofErr w:type="spellStart"/>
+            <w:r>
+              <w:t>compose.yml</w:t>
+            </w:r>
+            <w:proofErr w:type="spellEnd"/>
+            <w:r>
+              <w:t xml:space="preserve"> is present in the current working directory. </w:t>
+            </w:r>
+          </w:p>
+          <w:p>
+            <w:r>
+              <w:t xml:space="preserve">We’ll pass -d to detach the </w:t>
+            </w:r>
+            <w:proofErr w:type="spellStart"/>
+            <w:r>
+              <w:t>commandline</w:t>
+            </w:r>
+            <w:proofErr w:type="spellEnd"/>
+            <w:r>
+              <w:t xml:space="preserve"> so we can let the containers run and execute more commands</w:t>
             </w:r>
           </w:p>
         </w:tc>
@@ -2638,6 +3243,7 @@
           <w:szCs w:val="20"/>
         </w:rPr>
       </w:pPr>
+      <w:proofErr w:type="spellStart"/>
       <w:r>
         <w:rPr>
           <w:rFonts w:ascii="Consolas" w:eastAsia="Times New Roman" w:hAnsi="Consolas" w:cs="Courier New"/>
@@ -2646,8 +3252,31 @@
           <w:szCs w:val="20"/>
           <w:bdr w:val="none" w:sz="0" w:space="0" w:color="auto" w:frame="1"/>
         </w:rPr>
-        <w:t>git clone https://github.com/vegasbrianc/docker-compose-demo.git .</w:t>
-      </w:r>
+        <w:t>git</w:t>
+      </w:r>
+      <w:proofErr w:type="spellEnd"/>
+      <w:r>
+        <w:rPr>
+          <w:rFonts w:ascii="Consolas" w:eastAsia="Times New Roman" w:hAnsi="Consolas" w:cs="Courier New"/>
+          <w:color w:val="333333"/>
+          <w:sz w:val="20"/>
+          <w:szCs w:val="20"/>
+          <w:bdr w:val="none" w:sz="0" w:space="0" w:color="auto" w:frame="1"/>
+        </w:rPr>
+        <w:t xml:space="preserve"> clone </w:t>
+      </w:r>
+      <w:proofErr w:type="gramStart"/>
+      <w:r>
+        <w:rPr>
+          <w:rFonts w:ascii="Consolas" w:eastAsia="Times New Roman" w:hAnsi="Consolas" w:cs="Courier New"/>
+          <w:color w:val="333333"/>
+          <w:sz w:val="20"/>
+          <w:szCs w:val="20"/>
+          <w:bdr w:val="none" w:sz="0" w:space="0" w:color="auto" w:frame="1"/>
+        </w:rPr>
+        <w:t>https://github.com/vegasbrianc/docker-compose-demo.git .</w:t>
+      </w:r>
+      <w:proofErr w:type="gramEnd"/>
     </w:p>
     <w:p/>
     <w:tbl>
@@ -2755,24 +3384,38 @@
             </w:r>
           </w:p>
           <w:p>
+            <w:proofErr w:type="spellStart"/>
             <w:r>
               <w:t>Redis</w:t>
             </w:r>
-          </w:p>
-          <w:p>
-            <w:r>
-              <w:t>Lb – load balancer</w:t>
-            </w:r>
-          </w:p>
-          <w:p>
-            <w:r>
-              <w:lastRenderedPageBreak/>
+            <w:proofErr w:type="spellEnd"/>
+          </w:p>
+          <w:p>
+            <w:proofErr w:type="spellStart"/>
+            <w:r>
+              <w:t>Lb</w:t>
+            </w:r>
+            <w:proofErr w:type="spellEnd"/>
+            <w:r>
+              <w:t xml:space="preserve"> – load balancer</w:t>
+            </w:r>
+          </w:p>
+          <w:p>
+            <w:r>
               <w:t>The website runs on port 5000, exposes it, but it’s not actually addressable outside of the docker host. Notice no ports are listed</w:t>
             </w:r>
           </w:p>
           <w:p>
             <w:r>
-              <w:t xml:space="preserve">The redis cache is linked to the web project </w:t>
+              <w:t xml:space="preserve">The </w:t>
+            </w:r>
+            <w:proofErr w:type="spellStart"/>
+            <w:r>
+              <w:t>redis</w:t>
+            </w:r>
+            <w:proofErr w:type="spellEnd"/>
+            <w:r>
+              <w:t xml:space="preserve"> cache is linked to the web project </w:t>
             </w:r>
           </w:p>
         </w:tc>
@@ -2787,38 +3430,59 @@
               <w:ind w:left="360"/>
             </w:pPr>
             <w:r>
+              <w:t>Highlight the load balancer</w:t>
+            </w:r>
+          </w:p>
+        </w:tc>
+        <w:tc>
+          <w:tcPr>
+            <w:tcW w:w="6030" w:type="dxa"/>
+          </w:tcPr>
+          <w:p>
+            <w:r>
+              <w:t xml:space="preserve">We’re using a </w:t>
+            </w:r>
+            <w:proofErr w:type="spellStart"/>
+            <w:r>
+              <w:t>haproxy</w:t>
+            </w:r>
+            <w:proofErr w:type="spellEnd"/>
+            <w:r>
+              <w:t xml:space="preserve"> base image, notice no dockerfile, as we’re using the baked image, and just configuring it</w:t>
+            </w:r>
+          </w:p>
+          <w:p>
+            <w:r>
+              <w:t>It’s linked to the “web” service. This is important as there’s some basic discovery that will happen here</w:t>
+            </w:r>
+          </w:p>
+          <w:p>
+            <w:r>
+              <w:t xml:space="preserve">The load balancer works over port 80. The container listens on port 80, and it’s exposed on the host as port 80. Which also means we can only have one of these per </w:t>
+            </w:r>
+            <w:proofErr w:type="spellStart"/>
+            <w:r>
+              <w:t>docker_host</w:t>
+            </w:r>
+            <w:proofErr w:type="spellEnd"/>
+          </w:p>
+          <w:p>
+            <w:r>
               <w:lastRenderedPageBreak/>
-              <w:t>Highlight the load balancer</w:t>
-            </w:r>
-          </w:p>
-        </w:tc>
-        <w:tc>
-          <w:tcPr>
-            <w:tcW w:w="6030" w:type="dxa"/>
-          </w:tcPr>
-          <w:p>
-            <w:r>
-              <w:t>We’re using a haproxy base image, notice no dockerfile, as we’re using the baked image, and just configuring it</w:t>
-            </w:r>
-          </w:p>
-          <w:p>
-            <w:r>
-              <w:t>It’s linked to the “web” service. This is important as there’s some basic discovery that will happen here</w:t>
-            </w:r>
-          </w:p>
-          <w:p>
-            <w:r>
-              <w:t>The load balancer works over port 80. The container listens on port 80, and it’s exposed on the host as port 80. Which also means we can only have one of these per docker_host</w:t>
-            </w:r>
-          </w:p>
-          <w:p>
-            <w:r>
               <w:t>The last thing that’s interesting is the BACKEND_PORT and balance parameters</w:t>
             </w:r>
           </w:p>
           <w:p>
             <w:r>
-              <w:t>What this tells haproxy is listen to port 80, look for linked containers on port 5000</w:t>
+              <w:t xml:space="preserve">What this tells </w:t>
+            </w:r>
+            <w:proofErr w:type="spellStart"/>
+            <w:r>
+              <w:t>haproxy</w:t>
+            </w:r>
+            <w:proofErr w:type="spellEnd"/>
+            <w:r>
+              <w:t xml:space="preserve"> is listen to port 80, look for linked containers on port 5000</w:t>
             </w:r>
           </w:p>
         </w:tc>
@@ -2837,6 +3501,7 @@
                 <w:rFonts w:ascii="Consolas" w:hAnsi="Consolas"/>
                 <w:b/>
               </w:rPr>
+              <w:lastRenderedPageBreak/>
               <w:t>Docker-compose up -d</w:t>
             </w:r>
           </w:p>
@@ -2846,8 +3511,15 @@
             <w:tcW w:w="6030" w:type="dxa"/>
           </w:tcPr>
           <w:p>
-            <w:r>
-              <w:t>Lets instance this group</w:t>
+            <w:proofErr w:type="spellStart"/>
+            <w:proofErr w:type="gramStart"/>
+            <w:r>
+              <w:t>Lets</w:t>
+            </w:r>
+            <w:proofErr w:type="spellEnd"/>
+            <w:proofErr w:type="gramEnd"/>
+            <w:r>
+              <w:t xml:space="preserve"> instance this group</w:t>
             </w:r>
             <w:r>
               <w:t xml:space="preserve">. </w:t>
@@ -2948,8 +3620,17 @@
                 <w:rFonts w:ascii="Consolas" w:hAnsi="Consolas"/>
                 <w:b/>
               </w:rPr>
-              <w:t>Docker ps</w:t>
-            </w:r>
+              <w:t xml:space="preserve">Docker </w:t>
+            </w:r>
+            <w:proofErr w:type="spellStart"/>
+            <w:r>
+              <w:rPr>
+                <w:rFonts w:ascii="Consolas" w:hAnsi="Consolas"/>
+                <w:b/>
+              </w:rPr>
+              <w:t>ps</w:t>
+            </w:r>
+            <w:proofErr w:type="spellEnd"/>
           </w:p>
         </w:tc>
         <w:tc>
@@ -3000,7 +3681,15 @@
               <w:t xml:space="preserve"> rest</w:t>
             </w:r>
             <w:r>
-              <w:t>art, we’ll see the HAProxy picks up the additional containers and starts round robin</w:t>
+              <w:t xml:space="preserve">art, we’ll see the </w:t>
+            </w:r>
+            <w:proofErr w:type="spellStart"/>
+            <w:r>
+              <w:t>HAProxy</w:t>
+            </w:r>
+            <w:proofErr w:type="spellEnd"/>
+            <w:r>
+              <w:t xml:space="preserve"> picks up the additional containers and starts round robin</w:t>
             </w:r>
           </w:p>
           <w:p>
@@ -3093,29 +3782,76 @@
             <w:r>
               <w:t xml:space="preserve">CD </w:t>
             </w:r>
-            <w:r>
-              <w:rPr>
-                <w:rFonts w:ascii="Consolas" w:hAnsi="Consolas"/>
-                <w:b/>
-              </w:rPr>
-              <w:t>MultiService\src\MultiService</w:t>
-            </w:r>
+            <w:proofErr w:type="spellStart"/>
+            <w:r>
+              <w:rPr>
+                <w:rFonts w:ascii="Consolas" w:hAnsi="Consolas"/>
+                <w:b/>
+              </w:rPr>
+              <w:t>MultiService</w:t>
+            </w:r>
+            <w:proofErr w:type="spellEnd"/>
+            <w:r>
+              <w:rPr>
+                <w:rFonts w:ascii="Consolas" w:hAnsi="Consolas"/>
+                <w:b/>
+              </w:rPr>
+              <w:t>\</w:t>
+            </w:r>
+            <w:proofErr w:type="spellStart"/>
+            <w:r>
+              <w:rPr>
+                <w:rFonts w:ascii="Consolas" w:hAnsi="Consolas"/>
+                <w:b/>
+              </w:rPr>
+              <w:t>src</w:t>
+            </w:r>
+            <w:proofErr w:type="spellEnd"/>
+            <w:r>
+              <w:rPr>
+                <w:rFonts w:ascii="Consolas" w:hAnsi="Consolas"/>
+                <w:b/>
+              </w:rPr>
+              <w:t>\</w:t>
+            </w:r>
+            <w:proofErr w:type="spellStart"/>
+            <w:r>
+              <w:rPr>
+                <w:rFonts w:ascii="Consolas" w:hAnsi="Consolas"/>
+                <w:b/>
+              </w:rPr>
+              <w:t>MultiService</w:t>
+            </w:r>
+            <w:proofErr w:type="spellEnd"/>
             <w:r>
               <w:rPr>
                 <w:rFonts w:ascii="Consolas" w:hAnsi="Consolas"/>
                 <w:b/>
               </w:rPr>
               <w:br/>
+            </w:r>
+            <w:proofErr w:type="gramStart"/>
+            <w:r>
+              <w:rPr>
+                <w:rFonts w:ascii="Consolas" w:hAnsi="Consolas"/>
+                <w:b/>
+              </w:rPr>
               <w:t>Code .</w:t>
             </w:r>
+            <w:proofErr w:type="gramEnd"/>
           </w:p>
           <w:p>
             <w:pPr>
               <w:ind w:left="360"/>
             </w:pPr>
             <w:r>
-              <w:t>Open Docker-compose.yml</w:t>
-            </w:r>
+              <w:t>Open Docker-</w:t>
+            </w:r>
+            <w:proofErr w:type="spellStart"/>
+            <w:r>
+              <w:t>compose.yml</w:t>
+            </w:r>
+            <w:proofErr w:type="spellEnd"/>
           </w:p>
         </w:tc>
         <w:tc>
@@ -3129,7 +3865,15 @@
           </w:p>
           <w:p>
             <w:r>
-              <w:t xml:space="preserve">Looking at this docker-compose.yml file, you can see a collection of services: </w:t>
+              <w:t>Looking at this docker-</w:t>
+            </w:r>
+            <w:proofErr w:type="spellStart"/>
+            <w:r>
+              <w:t>compose.yml</w:t>
+            </w:r>
+            <w:proofErr w:type="spellEnd"/>
+            <w:r>
+              <w:t xml:space="preserve"> file, you can see a collection of services: </w:t>
             </w:r>
           </w:p>
           <w:p>
@@ -3138,8 +3882,13 @@
             </w:r>
           </w:p>
           <w:p>
-            <w:r>
-              <w:t xml:space="preserve">webapi – the WebAPI service, also using an image reference. </w:t>
+            <w:proofErr w:type="spellStart"/>
+            <w:r>
+              <w:t>webapi</w:t>
+            </w:r>
+            <w:proofErr w:type="spellEnd"/>
+            <w:r>
+              <w:t xml:space="preserve"> – the WebAPI service, also using an image reference. </w:t>
             </w:r>
           </w:p>
           <w:p>
@@ -3149,23 +3898,106 @@
           </w:p>
           <w:p>
             <w:r>
+              <w:t xml:space="preserve">Notice the front end request port 80 to be mapped from the host into to the container. </w:t>
+            </w:r>
+          </w:p>
+          <w:p>
+            <w:r>
+              <w:t xml:space="preserve">However, the </w:t>
+            </w:r>
+            <w:proofErr w:type="spellStart"/>
+            <w:r>
+              <w:t>webapi</w:t>
+            </w:r>
+            <w:proofErr w:type="spellEnd"/>
+            <w:r>
+              <w:t xml:space="preserve"> image has no additional configuration. This says the </w:t>
+            </w:r>
+            <w:proofErr w:type="spellStart"/>
+            <w:r>
+              <w:t>webapi</w:t>
+            </w:r>
+            <w:proofErr w:type="spellEnd"/>
+            <w:r>
+              <w:t xml:space="preserve"> container will not be publically exposed to the internet, and only accessible within the default network.</w:t>
+            </w:r>
+          </w:p>
+          <w:p>
+            <w:r>
+              <w:t xml:space="preserve">We see a </w:t>
+            </w:r>
+            <w:proofErr w:type="spellStart"/>
+            <w:r>
+              <w:t>depends_on</w:t>
+            </w:r>
+            <w:proofErr w:type="spellEnd"/>
+            <w:r>
+              <w:t xml:space="preserve"> statement that tells docker-compose/swarm to spin up the </w:t>
+            </w:r>
+            <w:proofErr w:type="spellStart"/>
+            <w:r>
+              <w:t>webapi</w:t>
+            </w:r>
+            <w:proofErr w:type="spellEnd"/>
+            <w:r>
+              <w:t xml:space="preserve"> container before starting the web front end</w:t>
+            </w:r>
+          </w:p>
+          <w:p>
+            <w:r>
+              <w:t xml:space="preserve">Lastly, we see the </w:t>
+            </w:r>
+            <w:proofErr w:type="spellStart"/>
+            <w:r>
+              <w:t>CustomerAPIService</w:t>
+            </w:r>
+            <w:proofErr w:type="spellEnd"/>
+            <w:r>
+              <w:t xml:space="preserve"> environment variable set to a </w:t>
+            </w:r>
+            <w:proofErr w:type="spellStart"/>
+            <w:r>
+              <w:t>url</w:t>
+            </w:r>
+            <w:proofErr w:type="spellEnd"/>
+            <w:r>
+              <w:t xml:space="preserve"> that looks </w:t>
+            </w:r>
+            <w:proofErr w:type="spellStart"/>
+            <w:r>
+              <w:t>kinda</w:t>
+            </w:r>
+            <w:proofErr w:type="spellEnd"/>
+            <w:r>
+              <w:t xml:space="preserve"> strange. If we look close, we’ll notice this base </w:t>
+            </w:r>
+            <w:proofErr w:type="spellStart"/>
+            <w:r>
+              <w:t>url</w:t>
+            </w:r>
+            <w:proofErr w:type="spellEnd"/>
+            <w:r>
+              <w:t xml:space="preserve"> is the same as the service name for our </w:t>
+            </w:r>
+            <w:proofErr w:type="spellStart"/>
+            <w:r>
+              <w:t>webapi</w:t>
+            </w:r>
+            <w:proofErr w:type="spellEnd"/>
+            <w:r>
+              <w:t xml:space="preserve">. This </w:t>
+            </w:r>
+            <w:r>
               <w:lastRenderedPageBreak/>
-              <w:t xml:space="preserve">Notice the front end request port 80 to be mapped from the host into to the container. </w:t>
-            </w:r>
-          </w:p>
-          <w:p>
-            <w:r>
-              <w:t>However, the webapi image has no additional configuration. This says the webapi container will not be publically exposed to the internet, and only accessible within the default network.</w:t>
-            </w:r>
-          </w:p>
-          <w:p>
-            <w:r>
-              <w:t>We see a depends_on statement that tells docker-compose/swarm to spin up the webapi container before starting the web front end</w:t>
-            </w:r>
-          </w:p>
-          <w:p>
-            <w:r>
-              <w:t>Lastly, we see the CustomerAPIService environment variable set to a url that looks kinda strange. If we look close, we’ll notice this base url is the same as the service name for our webapi. This is how docker configures the private dns to resolve the containers</w:t>
+              <w:t xml:space="preserve">is how docker configures the private </w:t>
+            </w:r>
+            <w:proofErr w:type="spellStart"/>
+            <w:r>
+              <w:t>dns</w:t>
+            </w:r>
+            <w:proofErr w:type="spellEnd"/>
+            <w:r>
+              <w:t xml:space="preserve"> to resolve the containers</w:t>
             </w:r>
           </w:p>
         </w:tc>
@@ -3199,7 +4031,15 @@
           </w:tcPr>
           <w:p>
             <w:r>
-              <w:t xml:space="preserve">By calling up, we’re telling docker to look for a default docker-compose.yml file and spin it up. The -d says start the containers, and detach, letting it run, freeing up the </w:t>
+              <w:t>By calling up, we’re telling docker to look for a default docker-</w:t>
+            </w:r>
+            <w:proofErr w:type="spellStart"/>
+            <w:r>
+              <w:t>compose.yml</w:t>
+            </w:r>
+            <w:proofErr w:type="spellEnd"/>
+            <w:r>
+              <w:t xml:space="preserve"> file and spin it up. The -d says start the containers, and detach, letting it run, freeing up the </w:t>
             </w:r>
             <w:r>
               <w:t>shell.</w:t>
@@ -3337,8 +4177,33 @@
                 <w:rFonts w:ascii="Consolas" w:hAnsi="Consolas"/>
                 <w:b/>
               </w:rPr>
-              <w:t>docker run -d -p 80:80 stevelasker/multiserviceapi</w:t>
-            </w:r>
+              <w:t xml:space="preserve">docker run -d -p 80:80 </w:t>
+            </w:r>
+            <w:proofErr w:type="spellStart"/>
+            <w:r>
+              <w:rPr>
+                <w:rFonts w:ascii="Consolas" w:hAnsi="Consolas"/>
+                <w:b/>
+              </w:rPr>
+              <w:t>stevelasker</w:t>
+            </w:r>
+            <w:proofErr w:type="spellEnd"/>
+            <w:r>
+              <w:rPr>
+                <w:rFonts w:ascii="Consolas" w:hAnsi="Consolas"/>
+                <w:b/>
+              </w:rPr>
+              <w:t>/</w:t>
+            </w:r>
+            <w:proofErr w:type="spellStart"/>
+            <w:r>
+              <w:rPr>
+                <w:rFonts w:ascii="Consolas" w:hAnsi="Consolas"/>
+                <w:b/>
+              </w:rPr>
+              <w:t>multiserviceapi</w:t>
+            </w:r>
+            <w:proofErr w:type="spellEnd"/>
           </w:p>
           <w:p>
             <w:pPr>
@@ -3373,12 +4238,91 @@
           </w:tcPr>
           <w:p>
             <w:r>
-              <w:t>Now, we’ll run the wepapi container directly.</w:t>
+              <w:t xml:space="preserve">Now, we’ll run the </w:t>
+            </w:r>
+            <w:proofErr w:type="spellStart"/>
+            <w:r>
+              <w:t>wepapi</w:t>
+            </w:r>
+            <w:proofErr w:type="spellEnd"/>
+            <w:r>
+              <w:t xml:space="preserve"> container directly.</w:t>
             </w:r>
           </w:p>
           <w:p>
             <w:r>
               <w:t>Notice how we can call the API directly, and publically because we’ve added the port mapping</w:t>
+            </w:r>
+          </w:p>
+        </w:tc>
+      </w:tr>
+    </w:tbl>
+    <w:p>
+      <w:pPr>
+        <w:pStyle w:val="Heading1"/>
+      </w:pPr>
+    </w:p>
+    <w:p>
+      <w:pPr>
+        <w:rPr>
+          <w:rFonts w:asciiTheme="majorHAnsi" w:eastAsiaTheme="majorEastAsia" w:hAnsiTheme="majorHAnsi" w:cstheme="majorBidi"/>
+          <w:color w:val="2E74B5" w:themeColor="accent1" w:themeShade="BF"/>
+          <w:sz w:val="32"/>
+          <w:szCs w:val="32"/>
+        </w:rPr>
+      </w:pPr>
+      <w:r>
+        <w:br w:type="page"/>
+      </w:r>
+    </w:p>
+    <w:p>
+      <w:pPr>
+        <w:pStyle w:val="Heading1"/>
+      </w:pPr>
+      <w:r>
+        <w:lastRenderedPageBreak/>
+        <w:t>ASP.NET Core Debugging</w:t>
+      </w:r>
+    </w:p>
+    <w:tbl>
+      <w:tblPr>
+        <w:tblStyle w:val="TableGrid"/>
+        <w:tblW w:w="0" w:type="auto"/>
+        <w:tblLook w:val="04A0" w:firstRow="1" w:lastRow="0" w:firstColumn="1" w:lastColumn="0" w:noHBand="0" w:noVBand="1"/>
+      </w:tblPr>
+      <w:tblGrid>
+        <w:gridCol w:w="4675"/>
+        <w:gridCol w:w="6030"/>
+      </w:tblGrid>
+      <w:tr>
+        <w:tc>
+          <w:tcPr>
+            <w:tcW w:w="10705" w:type="dxa"/>
+            <w:gridSpan w:val="2"/>
+          </w:tcPr>
+          <w:p>
+            <w:pPr>
+              <w:rPr>
+                <w:b/>
+                <w:i/>
+                <w:u w:val="single"/>
+              </w:rPr>
+            </w:pPr>
+            <w:r>
+              <w:rPr>
+                <w:b/>
+                <w:i/>
+                <w:u w:val="single"/>
+              </w:rPr>
+              <w:t xml:space="preserve">Demo: </w:t>
+            </w:r>
+            <w:r>
+              <w:rPr>
+                <w:b/>
+                <w:i/>
+                <w:u w:val="single"/>
+              </w:rPr>
+              <w:t>Debugging in a container, w/VS on Windows</w:t>
             </w:r>
           </w:p>
         </w:tc>
@@ -3388,27 +4332,976 @@
           <w:tcPr>
             <w:tcW w:w="4675" w:type="dxa"/>
           </w:tcPr>
-          <w:p>
-            <w:pPr>
-              <w:ind w:left="360"/>
-              <w:rPr>
-                <w:rFonts w:ascii="Consolas" w:hAnsi="Consolas"/>
-                <w:b/>
-              </w:rPr>
-            </w:pPr>
-          </w:p>
+          <w:p/>
         </w:tc>
         <w:tc>
           <w:tcPr>
             <w:tcW w:w="6030" w:type="dxa"/>
           </w:tcPr>
+          <w:p>
+            <w:r>
+              <w:t>We’re going to open a project that’s already “in production”. We’ve been told it has a problem on the About page, but we didn’t notice anything last time we viewed it in development</w:t>
+            </w:r>
+          </w:p>
+        </w:tc>
+      </w:tr>
+      <w:tr>
+        <w:tc>
+          <w:tcPr>
+            <w:tcW w:w="4675" w:type="dxa"/>
+          </w:tcPr>
+          <w:p>
+            <w:r>
+              <w:t xml:space="preserve">Browse to: </w:t>
+            </w:r>
+            <w:hyperlink r:id="rId21" w:history="1">
+              <w:r>
+                <w:rPr>
+                  <w:rStyle w:val="Hyperlink"/>
+                </w:rPr>
+                <w:t>http://13.85.64.135/</w:t>
+              </w:r>
+            </w:hyperlink>
+          </w:p>
+        </w:tc>
+        <w:tc>
+          <w:tcPr>
+            <w:tcW w:w="6030" w:type="dxa"/>
+          </w:tcPr>
+          <w:p>
+            <w:r>
+              <w:t>If we look at our production site, it seems to be fine</w:t>
+            </w:r>
+          </w:p>
+        </w:tc>
+      </w:tr>
+      <w:tr>
+        <w:tc>
+          <w:tcPr>
+            <w:tcW w:w="4675" w:type="dxa"/>
+          </w:tcPr>
+          <w:p>
+            <w:r>
+              <w:t xml:space="preserve">Navigate to </w:t>
+            </w:r>
+            <w:r>
+              <w:rPr>
+                <w:b/>
+              </w:rPr>
+              <w:t>About</w:t>
+            </w:r>
+          </w:p>
+        </w:tc>
+        <w:tc>
+          <w:tcPr>
+            <w:tcW w:w="6030" w:type="dxa"/>
+          </w:tcPr>
+          <w:p>
+            <w:r>
+              <w:t xml:space="preserve">Hmmm, that’s not good. </w:t>
+            </w:r>
+          </w:p>
+        </w:tc>
+      </w:tr>
+      <w:tr>
+        <w:tc>
+          <w:tcPr>
+            <w:tcW w:w="4675" w:type="dxa"/>
+          </w:tcPr>
+          <w:p>
+            <w:r>
+              <w:t xml:space="preserve">Open </w:t>
+            </w:r>
+            <w:proofErr w:type="spellStart"/>
+            <w:r>
+              <w:t>WorksOnMyMachine</w:t>
+            </w:r>
+            <w:proofErr w:type="spellEnd"/>
+            <w:r>
+              <w:t xml:space="preserve"> in VS</w:t>
+            </w:r>
+          </w:p>
+        </w:tc>
+        <w:tc>
+          <w:tcPr>
+            <w:tcW w:w="6030" w:type="dxa"/>
+          </w:tcPr>
+          <w:p>
+            <w:r>
+              <w:t>We’ll open the project in Visual Studio and see what’s happening</w:t>
+            </w:r>
+          </w:p>
+        </w:tc>
+      </w:tr>
+      <w:tr>
+        <w:tc>
+          <w:tcPr>
+            <w:tcW w:w="4675" w:type="dxa"/>
+          </w:tcPr>
+          <w:p>
+            <w:r>
+              <w:t>Hit F5 (be sure target is set to IIS Express</w:t>
+            </w:r>
+          </w:p>
+        </w:tc>
+        <w:tc>
+          <w:tcPr>
+            <w:tcW w:w="6030" w:type="dxa"/>
+          </w:tcPr>
+          <w:p>
+            <w:r>
+              <w:t xml:space="preserve">The site comes up, fine enough… Let’s click the about page. Yup, </w:t>
+            </w:r>
+            <w:r>
+              <w:rPr>
+                <w:b/>
+                <w:i/>
+              </w:rPr>
+              <w:t>“works fine on my machine”</w:t>
+            </w:r>
+          </w:p>
+        </w:tc>
+      </w:tr>
+      <w:tr>
+        <w:tc>
+          <w:tcPr>
+            <w:tcW w:w="4675" w:type="dxa"/>
+          </w:tcPr>
           <w:p/>
+        </w:tc>
+        <w:tc>
+          <w:tcPr>
+            <w:tcW w:w="6030" w:type="dxa"/>
+          </w:tcPr>
+          <w:p>
+            <w:r>
+              <w:t xml:space="preserve">We know that the app is running in production, in a Linux environment. Perhaps theirs something different </w:t>
+            </w:r>
+            <w:r>
+              <w:t>compared to</w:t>
+            </w:r>
+            <w:r>
+              <w:t xml:space="preserve"> Windows. </w:t>
+            </w:r>
+          </w:p>
+          <w:p>
+            <w:r>
+              <w:t>To validate the production environment, we can run the app under Linux, using our Docker Tools.</w:t>
+            </w:r>
+          </w:p>
+        </w:tc>
+      </w:tr>
+      <w:tr>
+        <w:tc>
+          <w:tcPr>
+            <w:tcW w:w="4675" w:type="dxa"/>
+          </w:tcPr>
+          <w:p>
+            <w:r>
+              <w:t xml:space="preserve">Right Click on the project – </w:t>
+            </w:r>
+            <w:r>
+              <w:rPr>
+                <w:b/>
+              </w:rPr>
+              <w:t>Add Docker Support</w:t>
+            </w:r>
+          </w:p>
+        </w:tc>
+        <w:tc>
+          <w:tcPr>
+            <w:tcW w:w="6030" w:type="dxa"/>
+          </w:tcPr>
+          <w:p>
+            <w:r>
+              <w:t xml:space="preserve">Once we add docker support, Visual Studio will scaffold out the default docker artifacts. Both for production and development, including debugging in a container. </w:t>
+            </w:r>
+          </w:p>
+        </w:tc>
+      </w:tr>
+      <w:tr>
+        <w:tc>
+          <w:tcPr>
+            <w:tcW w:w="4675" w:type="dxa"/>
+          </w:tcPr>
+          <w:p>
+            <w:r>
+              <w:t>Change the target from IIS Express to Docker</w:t>
+            </w:r>
+          </w:p>
+        </w:tc>
+        <w:tc>
+          <w:tcPr>
+            <w:tcW w:w="6030" w:type="dxa"/>
+          </w:tcPr>
+          <w:p>
+            <w:r>
+              <w:t>We now see Docker as a target. This happens to be a Linux docker host using the Docker for Windows beta we’ve been working with Docker to build</w:t>
+            </w:r>
+          </w:p>
+        </w:tc>
+      </w:tr>
+      <w:tr>
+        <w:tc>
+          <w:tcPr>
+            <w:tcW w:w="4675" w:type="dxa"/>
+          </w:tcPr>
+          <w:p>
+            <w:r>
+              <w:t xml:space="preserve">F5 – </w:t>
+            </w:r>
+          </w:p>
+          <w:p>
+            <w:r>
+              <w:tab/>
+              <w:t xml:space="preserve">target = Docker </w:t>
+            </w:r>
+            <w:r>
+              <w:br/>
+            </w:r>
+            <w:r>
+              <w:tab/>
+              <w:t xml:space="preserve">Configuration = Debug </w:t>
+            </w:r>
+          </w:p>
+        </w:tc>
+        <w:tc>
+          <w:tcPr>
+            <w:tcW w:w="6030" w:type="dxa"/>
+          </w:tcPr>
+          <w:p>
+            <w:r>
+              <w:t>We’ll start our debugging session. This time, we’re running under our Linux Docker host.</w:t>
+            </w:r>
+          </w:p>
+        </w:tc>
+      </w:tr>
+      <w:tr>
+        <w:tc>
+          <w:tcPr>
+            <w:tcW w:w="4675" w:type="dxa"/>
+          </w:tcPr>
+          <w:p>
+            <w:r>
+              <w:t>Select the About page</w:t>
+            </w:r>
+          </w:p>
+        </w:tc>
+        <w:tc>
+          <w:tcPr>
+            <w:tcW w:w="6030" w:type="dxa"/>
+          </w:tcPr>
+          <w:p>
+            <w:pPr>
+              <w:autoSpaceDE w:val="0"/>
+              <w:autoSpaceDN w:val="0"/>
+              <w:adjustRightInd w:val="0"/>
+            </w:pPr>
+            <w:r>
+              <w:t>Page blows up</w:t>
+            </w:r>
+            <w:r>
+              <w:t xml:space="preserve"> at: </w:t>
+            </w:r>
+            <w:r>
+              <w:br/>
+            </w:r>
+            <w:proofErr w:type="spellStart"/>
+            <w:r>
+              <w:rPr>
+                <w:rFonts w:ascii="Consolas" w:hAnsi="Consolas" w:cs="Consolas"/>
+                <w:color w:val="000000"/>
+                <w:sz w:val="14"/>
+                <w:szCs w:val="19"/>
+                <w:highlight w:val="white"/>
+              </w:rPr>
+              <w:t>tzInfo</w:t>
+            </w:r>
+            <w:proofErr w:type="spellEnd"/>
+            <w:r>
+              <w:rPr>
+                <w:rFonts w:ascii="Consolas" w:hAnsi="Consolas" w:cs="Consolas"/>
+                <w:color w:val="000000"/>
+                <w:sz w:val="14"/>
+                <w:szCs w:val="19"/>
+                <w:highlight w:val="white"/>
+              </w:rPr>
+              <w:t xml:space="preserve"> = </w:t>
+            </w:r>
+            <w:proofErr w:type="spellStart"/>
+            <w:r>
+              <w:rPr>
+                <w:rFonts w:ascii="Consolas" w:hAnsi="Consolas" w:cs="Consolas"/>
+                <w:color w:val="2B91AF"/>
+                <w:sz w:val="14"/>
+                <w:szCs w:val="19"/>
+                <w:highlight w:val="white"/>
+              </w:rPr>
+              <w:t>TimeZoneInfo</w:t>
+            </w:r>
+            <w:r>
+              <w:rPr>
+                <w:rFonts w:ascii="Consolas" w:hAnsi="Consolas" w:cs="Consolas"/>
+                <w:color w:val="000000"/>
+                <w:sz w:val="14"/>
+                <w:szCs w:val="19"/>
+                <w:highlight w:val="white"/>
+              </w:rPr>
+              <w:t>.FindSystemTimeZoneById</w:t>
+            </w:r>
+            <w:proofErr w:type="spellEnd"/>
+            <w:r>
+              <w:rPr>
+                <w:rFonts w:ascii="Consolas" w:hAnsi="Consolas" w:cs="Consolas"/>
+                <w:color w:val="000000"/>
+                <w:sz w:val="14"/>
+                <w:szCs w:val="19"/>
+                <w:highlight w:val="white"/>
+              </w:rPr>
+              <w:t>(</w:t>
+            </w:r>
+            <w:r>
+              <w:rPr>
+                <w:rFonts w:ascii="Consolas" w:hAnsi="Consolas" w:cs="Consolas"/>
+                <w:color w:val="A31515"/>
+                <w:sz w:val="14"/>
+                <w:szCs w:val="19"/>
+                <w:highlight w:val="white"/>
+              </w:rPr>
+              <w:t>"Eastern Standard Time"</w:t>
+            </w:r>
+            <w:r>
+              <w:rPr>
+                <w:rFonts w:ascii="Consolas" w:hAnsi="Consolas" w:cs="Consolas"/>
+                <w:color w:val="000000"/>
+                <w:sz w:val="14"/>
+                <w:szCs w:val="19"/>
+                <w:highlight w:val="white"/>
+              </w:rPr>
+              <w:t>);</w:t>
+            </w:r>
+          </w:p>
+          <w:p>
+            <w:r>
+              <w:t xml:space="preserve">Looks like we’re throwing an exception here. </w:t>
+            </w:r>
+          </w:p>
+          <w:p>
+            <w:r>
+              <w:t xml:space="preserve">Seems Linux handles </w:t>
+            </w:r>
+            <w:proofErr w:type="spellStart"/>
+            <w:r>
+              <w:t>timezones</w:t>
+            </w:r>
+            <w:proofErr w:type="spellEnd"/>
+            <w:r>
+              <w:t xml:space="preserve"> differently. If we hover over the hostname variable, we’ll notice it’s null.</w:t>
+            </w:r>
+          </w:p>
+        </w:tc>
+      </w:tr>
+      <w:tr>
+        <w:tc>
+          <w:tcPr>
+            <w:tcW w:w="4675" w:type="dxa"/>
+          </w:tcPr>
+          <w:p>
+            <w:r>
+              <w:t xml:space="preserve">Swap the commented code for hostname and </w:t>
+            </w:r>
+            <w:proofErr w:type="spellStart"/>
+            <w:r>
+              <w:t>tzInfo</w:t>
+            </w:r>
+            <w:proofErr w:type="spellEnd"/>
+          </w:p>
+        </w:tc>
+        <w:tc>
+          <w:tcPr>
+            <w:tcW w:w="6030" w:type="dxa"/>
+          </w:tcPr>
+          <w:p>
+            <w:pPr>
+              <w:autoSpaceDE w:val="0"/>
+              <w:autoSpaceDN w:val="0"/>
+              <w:adjustRightInd w:val="0"/>
+            </w:pPr>
+            <w:r>
+              <w:t xml:space="preserve">We happen to have the code here, so </w:t>
+            </w:r>
+            <w:proofErr w:type="spellStart"/>
+            <w:proofErr w:type="gramStart"/>
+            <w:r>
+              <w:t>lets</w:t>
+            </w:r>
+            <w:proofErr w:type="spellEnd"/>
+            <w:proofErr w:type="gramEnd"/>
+            <w:r>
+              <w:t xml:space="preserve"> swap the comments out to have code that deals with both Linux and Windows</w:t>
+            </w:r>
+          </w:p>
+        </w:tc>
+      </w:tr>
+      <w:tr>
+        <w:tc>
+          <w:tcPr>
+            <w:tcW w:w="4675" w:type="dxa"/>
+          </w:tcPr>
+          <w:p>
+            <w:r>
+              <w:t>CTRL + F5</w:t>
+            </w:r>
+          </w:p>
+        </w:tc>
+        <w:tc>
+          <w:tcPr>
+            <w:tcW w:w="6030" w:type="dxa"/>
+          </w:tcPr>
+          <w:p>
+            <w:pPr>
+              <w:autoSpaceDE w:val="0"/>
+              <w:autoSpaceDN w:val="0"/>
+              <w:adjustRightInd w:val="0"/>
+            </w:pPr>
+            <w:r>
+              <w:t xml:space="preserve">Now that we have this fixed, lets show another local development feature. While we’re running the code in a container, we want to make changes without having to rebuild the entire image. </w:t>
+            </w:r>
+          </w:p>
+          <w:p>
+            <w:pPr>
+              <w:autoSpaceDE w:val="0"/>
+              <w:autoSpaceDN w:val="0"/>
+              <w:adjustRightInd w:val="0"/>
+            </w:pPr>
+            <w:r>
+              <w:t>Using the Volume Mapping feature of Docker, we can make changes, rebuild the app and refresh the page. This will re-execute the code we’ll change</w:t>
+            </w:r>
+          </w:p>
+        </w:tc>
+      </w:tr>
+      <w:tr>
+        <w:tc>
+          <w:tcPr>
+            <w:tcW w:w="4675" w:type="dxa"/>
+          </w:tcPr>
+          <w:p>
+            <w:r>
+              <w:t>Browse to About</w:t>
+            </w:r>
+          </w:p>
+        </w:tc>
+        <w:tc>
+          <w:tcPr>
+            <w:tcW w:w="6030" w:type="dxa"/>
+          </w:tcPr>
+          <w:p>
+            <w:pPr>
+              <w:autoSpaceDE w:val="0"/>
+              <w:autoSpaceDN w:val="0"/>
+              <w:adjustRightInd w:val="0"/>
+            </w:pPr>
+            <w:r>
+              <w:t>We can now see our page is rendering.</w:t>
+            </w:r>
+          </w:p>
+          <w:p>
+            <w:pPr>
+              <w:autoSpaceDE w:val="0"/>
+              <w:autoSpaceDN w:val="0"/>
+              <w:adjustRightInd w:val="0"/>
+            </w:pPr>
+            <w:r>
+              <w:t xml:space="preserve">Let’s make another quick change. </w:t>
+            </w:r>
+          </w:p>
+        </w:tc>
+      </w:tr>
+      <w:tr>
+        <w:tc>
+          <w:tcPr>
+            <w:tcW w:w="4675" w:type="dxa"/>
+          </w:tcPr>
+          <w:p>
+            <w:pPr>
+              <w:rPr>
+                <w:rFonts w:ascii="Consolas" w:hAnsi="Consolas"/>
+                <w:b/>
+              </w:rPr>
+            </w:pPr>
+            <w:r>
+              <w:t xml:space="preserve">Open </w:t>
+            </w:r>
+            <w:r>
+              <w:rPr>
+                <w:rFonts w:ascii="Consolas" w:hAnsi="Consolas"/>
+                <w:b/>
+              </w:rPr>
+              <w:t>Views\Home\</w:t>
+            </w:r>
+            <w:proofErr w:type="spellStart"/>
+            <w:r>
+              <w:rPr>
+                <w:rFonts w:ascii="Consolas" w:hAnsi="Consolas"/>
+                <w:b/>
+              </w:rPr>
+              <w:t>About.cshtml</w:t>
+            </w:r>
+            <w:proofErr w:type="spellEnd"/>
+          </w:p>
+          <w:p>
+            <w:r>
+              <w:t xml:space="preserve">Add/Edit </w:t>
+            </w:r>
+            <w:r>
+              <w:rPr>
+                <w:rFonts w:ascii="Consolas" w:hAnsi="Consolas"/>
+                <w:b/>
+              </w:rPr>
+              <w:t>Hello &lt;whatever&gt; [</w:t>
+            </w:r>
+            <w:r>
+              <w:t>Save]</w:t>
+            </w:r>
+          </w:p>
+        </w:tc>
+        <w:tc>
+          <w:tcPr>
+            <w:tcW w:w="6030" w:type="dxa"/>
+          </w:tcPr>
+          <w:p>
+            <w:pPr>
+              <w:autoSpaceDE w:val="0"/>
+              <w:autoSpaceDN w:val="0"/>
+              <w:adjustRightInd w:val="0"/>
+            </w:pPr>
+            <w:r>
+              <w:t>At the bottom of the page, let’s make a change. Hello ____</w:t>
+            </w:r>
+            <w:r>
+              <w:br/>
+              <w:t>Once we save the page, we can see Visual Studio rebuild the app within the running container</w:t>
+            </w:r>
+          </w:p>
+        </w:tc>
+      </w:tr>
+      <w:tr>
+        <w:tc>
+          <w:tcPr>
+            <w:tcW w:w="4675" w:type="dxa"/>
+          </w:tcPr>
+          <w:p>
+            <w:r>
+              <w:t>Refresh the About page</w:t>
+            </w:r>
+          </w:p>
+        </w:tc>
+        <w:tc>
+          <w:tcPr>
+            <w:tcW w:w="6030" w:type="dxa"/>
+          </w:tcPr>
+          <w:p>
+            <w:pPr>
+              <w:autoSpaceDE w:val="0"/>
+              <w:autoSpaceDN w:val="0"/>
+              <w:adjustRightInd w:val="0"/>
+            </w:pPr>
+            <w:r>
+              <w:t>We can now see the change we just made.</w:t>
+            </w:r>
+          </w:p>
         </w:tc>
       </w:tr>
     </w:tbl>
     <w:p/>
+    <w:tbl>
+      <w:tblPr>
+        <w:tblStyle w:val="TableGrid"/>
+        <w:tblW w:w="0" w:type="auto"/>
+        <w:tblLook w:val="04A0" w:firstRow="1" w:lastRow="0" w:firstColumn="1" w:lastColumn="0" w:noHBand="0" w:noVBand="1"/>
+      </w:tblPr>
+      <w:tblGrid>
+        <w:gridCol w:w="4405"/>
+        <w:gridCol w:w="6300"/>
+      </w:tblGrid>
+      <w:tr>
+        <w:tc>
+          <w:tcPr>
+            <w:tcW w:w="10705" w:type="dxa"/>
+            <w:gridSpan w:val="2"/>
+          </w:tcPr>
+          <w:p>
+            <w:pPr>
+              <w:rPr>
+                <w:b/>
+                <w:i/>
+                <w:u w:val="single"/>
+              </w:rPr>
+            </w:pPr>
+            <w:r>
+              <w:rPr>
+                <w:b/>
+                <w:i/>
+                <w:u w:val="single"/>
+              </w:rPr>
+              <w:t xml:space="preserve">Demo: </w:t>
+            </w:r>
+            <w:r>
+              <w:rPr>
+                <w:b/>
+                <w:i/>
+                <w:u w:val="single"/>
+              </w:rPr>
+              <w:t>CI/CD with VSTS</w:t>
+            </w:r>
+          </w:p>
+        </w:tc>
+      </w:tr>
+      <w:tr>
+        <w:tc>
+          <w:tcPr>
+            <w:tcW w:w="4405" w:type="dxa"/>
+          </w:tcPr>
+          <w:p/>
+        </w:tc>
+        <w:tc>
+          <w:tcPr>
+            <w:tcW w:w="6300" w:type="dxa"/>
+          </w:tcPr>
+          <w:p>
+            <w:r>
+              <w:t>What good is code written, unless others can see the great work we’ve done?</w:t>
+            </w:r>
+          </w:p>
+          <w:p>
+            <w:r>
+              <w:t xml:space="preserve">Running Containers is a different workflow than dedicated machines/environments. With IIS, Web Apps, VMs, we deploy code </w:t>
+            </w:r>
+            <w:r>
+              <w:lastRenderedPageBreak/>
+              <w:t xml:space="preserve">to specific machines. We know each one, where it is and how it’s configured. Or, how it should be configured. </w:t>
+            </w:r>
+          </w:p>
+          <w:p>
+            <w:r>
+              <w:t xml:space="preserve">With Container Orchestrators, we don’t deploy to specific machines, we ask the container orchestration system to keep a set of docker images running. Where they’re deployed is really up to the system. Similar to storing data on a storage device, we don’t know which blocks are used, we just ask the system to save some content. It may move the content around to defrag a disk. </w:t>
+            </w:r>
+          </w:p>
+          <w:p>
+            <w:r>
+              <w:t xml:space="preserve">With cloud orchestrators, we provide a reference to a docker image, and say please run N instances. The system may move them around, scale them up/down based on load or environment failure. To give the system a unit to work with, we need to build that image. </w:t>
+            </w:r>
+          </w:p>
+        </w:tc>
+      </w:tr>
+      <w:tr>
+        <w:tc>
+          <w:tcPr>
+            <w:tcW w:w="4405" w:type="dxa"/>
+          </w:tcPr>
+          <w:p>
+            <w:r>
+              <w:lastRenderedPageBreak/>
+              <w:t xml:space="preserve">Navigate to: </w:t>
+            </w:r>
+            <w:hyperlink r:id="rId22" w:history="1">
+              <w:r>
+                <w:rPr>
+                  <w:rStyle w:val="Hyperlink"/>
+                </w:rPr>
+                <w:t>AzureDevEx.VisualStudio.com</w:t>
+              </w:r>
+            </w:hyperlink>
+          </w:p>
+          <w:p>
+            <w:r>
+              <w:t xml:space="preserve">Click </w:t>
+            </w:r>
+            <w:proofErr w:type="spellStart"/>
+            <w:r>
+              <w:t>DockerBuild</w:t>
+            </w:r>
+            <w:proofErr w:type="spellEnd"/>
+            <w:r>
+              <w:t xml:space="preserve"> and Edit</w:t>
+            </w:r>
+          </w:p>
+        </w:tc>
+        <w:tc>
+          <w:tcPr>
+            <w:tcW w:w="6300" w:type="dxa"/>
+          </w:tcPr>
+          <w:p>
+            <w:r>
+              <w:t>Here we have our VSTS Build definition. You can see several steps are already configured for:</w:t>
+            </w:r>
+          </w:p>
+          <w:p>
+            <w:proofErr w:type="spellStart"/>
+            <w:r>
+              <w:rPr>
+                <w:b/>
+              </w:rPr>
+              <w:t>Dotnet</w:t>
+            </w:r>
+            <w:proofErr w:type="spellEnd"/>
+            <w:r>
+              <w:rPr>
+                <w:b/>
+              </w:rPr>
+              <w:t xml:space="preserve"> restore</w:t>
+            </w:r>
+            <w:r>
+              <w:t xml:space="preserve"> – restores the dependent packages</w:t>
+            </w:r>
+          </w:p>
+          <w:p>
+            <w:proofErr w:type="spellStart"/>
+            <w:r>
+              <w:rPr>
+                <w:b/>
+              </w:rPr>
+              <w:t>Dotnet</w:t>
+            </w:r>
+            <w:proofErr w:type="spellEnd"/>
+            <w:r>
+              <w:rPr>
+                <w:b/>
+              </w:rPr>
+              <w:t xml:space="preserve"> publish</w:t>
+            </w:r>
+            <w:r>
+              <w:t xml:space="preserve"> – prepares all the binaries and content </w:t>
+            </w:r>
+          </w:p>
+          <w:p>
+            <w:r>
+              <w:rPr>
+                <w:b/>
+              </w:rPr>
+              <w:t>Docker build</w:t>
+            </w:r>
+            <w:r>
+              <w:t xml:space="preserve"> – builds our image, from the output of publish</w:t>
+            </w:r>
+          </w:p>
+          <w:p>
+            <w:r>
+              <w:rPr>
+                <w:b/>
+              </w:rPr>
+              <w:t>Docker push BUILDNUMBER</w:t>
+            </w:r>
+            <w:r>
+              <w:t xml:space="preserve"> – push our built image</w:t>
+            </w:r>
+          </w:p>
+          <w:p>
+            <w:r>
+              <w:rPr>
+                <w:b/>
+              </w:rPr>
+              <w:t>Some tests</w:t>
+            </w:r>
+            <w:r>
+              <w:t xml:space="preserve"> – test the build image – and if it passes</w:t>
+            </w:r>
+          </w:p>
+          <w:p>
+            <w:r>
+              <w:rPr>
+                <w:b/>
+              </w:rPr>
+              <w:t xml:space="preserve">Docker </w:t>
+            </w:r>
+            <w:proofErr w:type="gramStart"/>
+            <w:r>
+              <w:rPr>
+                <w:b/>
+              </w:rPr>
+              <w:t>tag :latest</w:t>
+            </w:r>
+            <w:proofErr w:type="gramEnd"/>
+            <w:r>
+              <w:t xml:space="preserve"> – add a tag for latest, as we’ve passed our tests</w:t>
+            </w:r>
+          </w:p>
+          <w:p>
+            <w:r>
+              <w:rPr>
+                <w:b/>
+              </w:rPr>
+              <w:t xml:space="preserve">Docker </w:t>
+            </w:r>
+            <w:proofErr w:type="gramStart"/>
+            <w:r>
+              <w:rPr>
+                <w:b/>
+              </w:rPr>
+              <w:t>push :latest</w:t>
+            </w:r>
+            <w:proofErr w:type="gramEnd"/>
+            <w:r>
+              <w:t xml:space="preserve"> – push the latest image</w:t>
+            </w:r>
+          </w:p>
+          <w:p>
+            <w:r>
+              <w:rPr>
+                <w:b/>
+              </w:rPr>
+              <w:t>ACS Deploy</w:t>
+            </w:r>
+            <w:r>
+              <w:t xml:space="preserve"> – deploy the latest image</w:t>
+            </w:r>
+          </w:p>
+        </w:tc>
+      </w:tr>
+      <w:tr>
+        <w:tc>
+          <w:tcPr>
+            <w:tcW w:w="4405" w:type="dxa"/>
+          </w:tcPr>
+          <w:p>
+            <w:r>
+              <w:t xml:space="preserve">Open GitHub, or </w:t>
+            </w:r>
+            <w:proofErr w:type="spellStart"/>
+            <w:r>
+              <w:t>Powershell</w:t>
+            </w:r>
+            <w:proofErr w:type="spellEnd"/>
+            <w:r>
+              <w:t xml:space="preserve"> to commit your change</w:t>
+            </w:r>
+          </w:p>
+        </w:tc>
+        <w:tc>
+          <w:tcPr>
+            <w:tcW w:w="6300" w:type="dxa"/>
+          </w:tcPr>
+          <w:p>
+            <w:r>
+              <w:t>We’ll commit our change and push it up to GitHub. Our VSTS CI system is hooked to our GitHub repo, and it will automatically kick in a build</w:t>
+            </w:r>
+          </w:p>
+        </w:tc>
+      </w:tr>
+      <w:tr>
+        <w:tc>
+          <w:tcPr>
+            <w:tcW w:w="4405" w:type="dxa"/>
+          </w:tcPr>
+          <w:p>
+            <w:r>
+              <w:t>Navigate to Builds, Queued</w:t>
+            </w:r>
+          </w:p>
+        </w:tc>
+        <w:tc>
+          <w:tcPr>
+            <w:tcW w:w="6300" w:type="dxa"/>
+          </w:tcPr>
+          <w:p>
+            <w:r>
+              <w:t>Once our sync completes, we’ll notice a queued build</w:t>
+            </w:r>
+          </w:p>
+        </w:tc>
+      </w:tr>
+      <w:tr>
+        <w:tc>
+          <w:tcPr>
+            <w:tcW w:w="4405" w:type="dxa"/>
+          </w:tcPr>
+          <w:p>
+            <w:r>
+              <w:t>When the build starts, double click it</w:t>
+            </w:r>
+          </w:p>
+        </w:tc>
+        <w:tc>
+          <w:tcPr>
+            <w:tcW w:w="6300" w:type="dxa"/>
+          </w:tcPr>
+          <w:p>
+            <w:r>
+              <w:t xml:space="preserve">We can watch the output of each build step. If we look closely, we’ll notice these are Linux Bash commands running on our Linux VSTS build agent. </w:t>
+            </w:r>
+          </w:p>
+        </w:tc>
+      </w:tr>
+      <w:tr>
+        <w:tc>
+          <w:tcPr>
+            <w:tcW w:w="4405" w:type="dxa"/>
+          </w:tcPr>
+          <w:p>
+            <w:r>
+              <w:t xml:space="preserve">Navigate to: </w:t>
+            </w:r>
+            <w:hyperlink r:id="rId23" w:history="1">
+              <w:r>
+                <w:rPr>
+                  <w:rStyle w:val="Hyperlink"/>
+                </w:rPr>
+                <w:t>http://13.85.64.135/</w:t>
+              </w:r>
+            </w:hyperlink>
+          </w:p>
+        </w:tc>
+        <w:tc>
+          <w:tcPr>
+            <w:tcW w:w="6300" w:type="dxa"/>
+          </w:tcPr>
+          <w:p>
+            <w:r>
+              <w:t>Once the build completes, we can see this in production.</w:t>
+            </w:r>
+          </w:p>
+        </w:tc>
+      </w:tr>
+    </w:tbl>
+    <w:p/>
+    <w:p>
+      <w:r>
+        <w:t>Summary</w:t>
+      </w:r>
+    </w:p>
+    <w:p>
+      <w:r>
+        <w:t xml:space="preserve">From the point where the developer starts writing their code, through CI/CD and into production, Microsoft has the tooling and services to provide a rich and deep set of tools that will streamline your development and operations. </w:t>
+      </w:r>
+    </w:p>
+    <w:p>
+      <w:r>
+        <w:t>With Visual Studio on Windows, we can provide a robust development environment, even when targeting Linux server workloads. With bash on Windows, we can provide great cross platform tools.</w:t>
+      </w:r>
+    </w:p>
+    <w:p>
+      <w:r>
+        <w:t xml:space="preserve">With VS Code on a Mac, we can provide tooling, targeted at the developers that use Macs, and not just the Visual Studio experience on a Mac. </w:t>
+      </w:r>
+    </w:p>
+    <w:p>
+      <w:r>
+        <w:t xml:space="preserve">With Visual Studio Team Services, we can provide an enterprise grade CI/CD pipeline, with customizable build and release configurations that can use build agents in your environment. </w:t>
+      </w:r>
+    </w:p>
+    <w:p>
+      <w:r>
+        <w:t xml:space="preserve">With the Azure Container Service, we can host your production workloads at any scale, across anywhere in the world. </w:t>
+      </w:r>
+    </w:p>
+    <w:p>
+      <w:r>
+        <w:t>Only Microsoft has a robust set of cross platform tools, cross platform runtimes, and cross platform hosting at a global scale.</w:t>
+      </w:r>
+    </w:p>
+    <w:p/>
     <w:sectPr>
-      <w:footerReference w:type="default" r:id="rId21"/>
+      <w:footerReference w:type="default" r:id="rId24"/>
       <w:pgSz w:w="12240" w:h="15840"/>
       <w:pgMar w:top="720" w:right="720" w:bottom="720" w:left="720" w:header="720" w:footer="720" w:gutter="0"/>
       <w:cols w:space="720"/>
@@ -3457,7 +5350,7 @@
       <mc:AlternateContent>
         <mc:Choice Requires="wps">
           <w:drawing>
-            <wp:anchor distT="0" distB="0" distL="114300" distR="114300" simplePos="0" relativeHeight="251659264" behindDoc="0" locked="0" layoutInCell="1" allowOverlap="1" wp14:anchorId="74870A6F" wp14:editId="7BA82B6C">
+            <wp:anchor distT="0" distB="0" distL="114300" distR="114300" simplePos="0" relativeHeight="251659264" behindDoc="0" locked="0" layoutInCell="1" allowOverlap="1" wp14:anchorId="26A1B13E" wp14:editId="24196035">
               <wp:simplePos x="0" y="0"/>
               <wp:positionH relativeFrom="page">
                 <wp:align>center</wp:align>
@@ -3527,7 +5420,7 @@
         </mc:Choice>
         <mc:Fallback>
           <w:pict>
-            <v:rect w14:anchorId="6203B00B" id="Rectangle 452" o:spid="_x0000_s1026" style="position:absolute;margin-left:0;margin-top:0;width:579.9pt;height:750.3pt;z-index:251659264;visibility:visible;mso-wrap-style:square;mso-width-percent:950;mso-height-percent:950;mso-wrap-distance-left:9pt;mso-wrap-distance-top:0;mso-wrap-distance-right:9pt;mso-wrap-distance-bottom:0;mso-position-horizontal:center;mso-position-horizontal-relative:page;mso-position-vertical:center;mso-position-vertical-relative:page;mso-width-percent:950;mso-height-percent:950;mso-width-relative:page;mso-height-relative:page;v-text-anchor:middle" o:gfxdata="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" filled="f" strokecolor="#747070 [1614]" strokeweight="1.25pt">
+            <v:rect w14:anchorId="26650189" id="Rectangle 452" o:spid="_x0000_s1026" style="position:absolute;margin-left:0;margin-top:0;width:579.9pt;height:750.3pt;z-index:251659264;visibility:visible;mso-wrap-style:square;mso-width-percent:950;mso-height-percent:950;mso-wrap-distance-left:9pt;mso-wrap-distance-top:0;mso-wrap-distance-right:9pt;mso-wrap-distance-bottom:0;mso-position-horizontal:center;mso-position-horizontal-relative:page;mso-position-vertical:center;mso-position-vertical-relative:page;mso-width-percent:950;mso-height-percent:950;mso-width-relative:page;mso-height-relative:page;v-text-anchor:middle" o:gfxdata="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" filled="f" strokecolor="#747070 [1614]" strokeweight="1.25pt">
               <w10:wrap anchorx="page" anchory="page"/>
             </v:rect>
           </w:pict>
@@ -3583,7 +5476,7 @@
         <w:sz w:val="20"/>
         <w:szCs w:val="20"/>
       </w:rPr>
-      <w:t>1</w:t>
+      <w:t>3</w:t>
     </w:r>
     <w:r>
       <w:rPr>

</xml_diff>